<commit_message>
Informe con excepciones y código inútil sacado
</commit_message>
<xml_diff>
--- a/Documentación/TP2-FonTruco.docx
+++ b/Documentación/TP2-FonTruco.docx
@@ -152,12 +152,6 @@
           <w:insideV w:val="single" w:sz="8" w:space="0" w:color="000000"/>
         </w:tblBorders>
         <w:tblLayout w:type="fixed"/>
-        <w:tblCellMar>
-          <w:top w:w="0" w:type="dxa"/>
-          <w:left w:w="0" w:type="dxa"/>
-          <w:bottom w:w="0" w:type="dxa"/>
-          <w:right w:w="0" w:type="dxa"/>
-        </w:tblCellMar>
         <w:tblLook w:val="0600" w:firstRow="0" w:lastRow="0" w:firstColumn="0" w:lastColumn="0" w:noHBand="1" w:noVBand="1"/>
       </w:tblPr>
       <w:tblGrid>
@@ -166,14 +160,6 @@
         <w:gridCol w:w="4155"/>
       </w:tblGrid>
       <w:tr>
-        <w:tblPrEx>
-          <w:tblCellMar>
-            <w:top w:w="0" w:type="dxa"/>
-            <w:left w:w="0" w:type="dxa"/>
-            <w:bottom w:w="0" w:type="dxa"/>
-            <w:right w:w="0" w:type="dxa"/>
-          </w:tblCellMar>
-        </w:tblPrEx>
         <w:tc>
           <w:tcPr>
             <w:tcW w:w="4080" w:type="dxa"/>
@@ -259,14 +245,6 @@
         </w:tc>
       </w:tr>
       <w:tr>
-        <w:tblPrEx>
-          <w:tblCellMar>
-            <w:top w:w="0" w:type="dxa"/>
-            <w:left w:w="0" w:type="dxa"/>
-            <w:bottom w:w="0" w:type="dxa"/>
-            <w:right w:w="0" w:type="dxa"/>
-          </w:tblCellMar>
-        </w:tblPrEx>
         <w:tc>
           <w:tcPr>
             <w:tcW w:w="4080" w:type="dxa"/>
@@ -326,14 +304,6 @@
         </w:tc>
       </w:tr>
       <w:tr>
-        <w:tblPrEx>
-          <w:tblCellMar>
-            <w:top w:w="0" w:type="dxa"/>
-            <w:left w:w="0" w:type="dxa"/>
-            <w:bottom w:w="0" w:type="dxa"/>
-            <w:right w:w="0" w:type="dxa"/>
-          </w:tblCellMar>
-        </w:tblPrEx>
         <w:tc>
           <w:tcPr>
             <w:tcW w:w="4080" w:type="dxa"/>
@@ -398,14 +368,6 @@
         </w:tc>
       </w:tr>
       <w:tr>
-        <w:tblPrEx>
-          <w:tblCellMar>
-            <w:top w:w="0" w:type="dxa"/>
-            <w:left w:w="0" w:type="dxa"/>
-            <w:bottom w:w="0" w:type="dxa"/>
-            <w:right w:w="0" w:type="dxa"/>
-          </w:tblCellMar>
-        </w:tblPrEx>
         <w:tc>
           <w:tcPr>
             <w:tcW w:w="4080" w:type="dxa"/>
@@ -421,6 +383,14 @@
               <w:widowControl w:val="0"/>
               <w:spacing w:line="240" w:lineRule="auto"/>
             </w:pPr>
+            <w:proofErr w:type="spellStart"/>
+            <w:r>
+              <w:t>Suppes</w:t>
+            </w:r>
+            <w:proofErr w:type="spellEnd"/>
+            <w:r>
+              <w:t>, Maximiliano</w:t>
+            </w:r>
           </w:p>
         </w:tc>
         <w:tc>
@@ -459,14 +429,6 @@
         </w:tc>
       </w:tr>
       <w:tr>
-        <w:tblPrEx>
-          <w:tblCellMar>
-            <w:top w:w="0" w:type="dxa"/>
-            <w:left w:w="0" w:type="dxa"/>
-            <w:bottom w:w="0" w:type="dxa"/>
-            <w:right w:w="0" w:type="dxa"/>
-          </w:tblCellMar>
-        </w:tblPrEx>
         <w:tc>
           <w:tcPr>
             <w:tcW w:w="4080" w:type="dxa"/>
@@ -772,14 +734,7 @@
           <w:sz w:val="24"/>
           <w:szCs w:val="24"/>
         </w:rPr>
-        <w:t>Desarrollar la aplicación</w:t>
-      </w:r>
-      <w:r>
-        <w:rPr>
-          <w:sz w:val="24"/>
-          <w:szCs w:val="24"/>
-        </w:rPr>
-        <w:t xml:space="preserve"> completa, incluyendo el modelo de clases e interfaz gráfica. La aplicación deberá ser acompañada por </w:t>
+        <w:t xml:space="preserve">Desarrollar la aplicación completa, incluyendo el modelo de clases e interfaz gráfica. La aplicación deberá ser acompañada por </w:t>
       </w:r>
       <w:proofErr w:type="gramStart"/>
       <w:r>
@@ -805,10 +760,7 @@
         </w:pBdr>
       </w:pPr>
       <w:r>
-        <w:t>Descripción de la aplicación a d</w:t>
-      </w:r>
-      <w:r>
-        <w:t>esarrollar</w:t>
+        <w:t>Descripción de la aplicación a desarrollar</w:t>
       </w:r>
     </w:p>
     <w:p>
@@ -928,10 +880,7 @@
         <w:jc w:val="both"/>
       </w:pPr>
       <w:r>
-        <w:t>S</w:t>
-      </w:r>
-      <w:r>
-        <w:t>e desarrollará la interfaz visual para la interacción entre los jugadores.</w:t>
+        <w:t>Se desarrollará la interfaz visual para la interacción entre los jugadores.</w:t>
       </w:r>
     </w:p>
     <w:p>
@@ -1241,15 +1190,7 @@
           <w:sz w:val="24"/>
           <w:szCs w:val="24"/>
         </w:rPr>
-        <w:t>(se aconseja avanzar lo  más posible) pruebas de integración y unitarias funcion</w:t>
-      </w:r>
-      <w:r>
-        <w:rPr>
-          <w:rFonts w:ascii="Verdana" w:eastAsia="Verdana" w:hAnsi="Verdana" w:cs="Verdana"/>
-          <w:sz w:val="24"/>
-          <w:szCs w:val="24"/>
-        </w:rPr>
-        <w:t>ando que contemplan:</w:t>
+        <w:t>(se aconseja avanzar lo  más posible) pruebas de integración y unitarias funcionando que contemplan:</w:t>
       </w:r>
     </w:p>
     <w:p>
@@ -1448,15 +1389,7 @@
           <w:sz w:val="24"/>
           <w:szCs w:val="24"/>
         </w:rPr>
-        <w:t>: Trabajo Prác</w:t>
-      </w:r>
-      <w:r>
-        <w:rPr>
-          <w:rFonts w:ascii="Verdana" w:eastAsia="Verdana" w:hAnsi="Verdana" w:cs="Verdana"/>
-          <w:sz w:val="24"/>
-          <w:szCs w:val="24"/>
-        </w:rPr>
-        <w:t>tico completo funcionando, con interfaz gráfica final, sonidos e informe completo.</w:t>
+        <w:t>: Trabajo Práctico completo funcionando, con interfaz gráfica final, sonidos e informe completo.</w:t>
       </w:r>
     </w:p>
     <w:p>
@@ -1582,16 +1515,7 @@
           <w:sz w:val="24"/>
           <w:szCs w:val="24"/>
         </w:rPr>
-        <w:t>Miér</w:t>
-      </w:r>
-      <w:r>
-        <w:rPr>
-          <w:rFonts w:ascii="Verdana" w:eastAsia="Verdana" w:hAnsi="Verdana" w:cs="Verdana"/>
-          <w:i/>
-          <w:sz w:val="24"/>
-          <w:szCs w:val="24"/>
-        </w:rPr>
-        <w:t>coles 25 / 11 / 2015 - Jueves 26 / 11 / 2015</w:t>
+        <w:t>Miércoles 25 / 11 / 2015 - Jueves 26 / 11 / 2015</w:t>
       </w:r>
     </w:p>
     <w:p>
@@ -1774,15 +1698,7 @@
           <w:sz w:val="28"/>
           <w:szCs w:val="28"/>
         </w:rPr>
-        <w:t>M</w:t>
-      </w:r>
-      <w:r>
-        <w:rPr>
-          <w:rFonts w:ascii="Arial" w:eastAsia="Arial" w:hAnsi="Arial" w:cs="Arial"/>
-          <w:sz w:val="28"/>
-          <w:szCs w:val="28"/>
-        </w:rPr>
-        <w:t>odelo de dominio</w:t>
+        <w:t>Modelo de dominio</w:t>
       </w:r>
     </w:p>
     <w:p>
@@ -2242,7 +2158,16 @@
           <w:sz w:val="24"/>
           <w:szCs w:val="24"/>
         </w:rPr>
-        <w:t xml:space="preserve">, etc.)  </w:t>
+        <w:t>, etc.</w:t>
+      </w:r>
+      <w:r>
+        <w:rPr>
+          <w:rFonts w:eastAsia="Verdana"/>
+          <w:color w:val="auto"/>
+          <w:sz w:val="24"/>
+          <w:szCs w:val="24"/>
+        </w:rPr>
+        <w:t xml:space="preserve">)  </w:t>
       </w:r>
       <w:proofErr w:type="gramStart"/>
       <w:r>
@@ -2262,7 +2187,70 @@
           <w:sz w:val="24"/>
           <w:szCs w:val="24"/>
         </w:rPr>
-        <w:t xml:space="preserve"> se mostrarán en la sección siguiente en el diagrama de clases.</w:t>
+        <w:t xml:space="preserve"> se mostrarán en la seccio</w:t>
+      </w:r>
+      <w:r>
+        <w:rPr>
+          <w:rFonts w:eastAsia="Verdana"/>
+          <w:color w:val="auto"/>
+          <w:sz w:val="24"/>
+          <w:szCs w:val="24"/>
+        </w:rPr>
+        <w:t>n</w:t>
+      </w:r>
+      <w:r>
+        <w:rPr>
+          <w:rFonts w:eastAsia="Verdana"/>
+          <w:color w:val="auto"/>
+          <w:sz w:val="24"/>
+          <w:szCs w:val="24"/>
+        </w:rPr>
+        <w:t>es</w:t>
+      </w:r>
+      <w:r>
+        <w:rPr>
+          <w:rFonts w:eastAsia="Verdana"/>
+          <w:color w:val="auto"/>
+          <w:sz w:val="24"/>
+          <w:szCs w:val="24"/>
+        </w:rPr>
+        <w:t xml:space="preserve"> siguiente</w:t>
+      </w:r>
+      <w:r>
+        <w:rPr>
+          <w:rFonts w:eastAsia="Verdana"/>
+          <w:color w:val="auto"/>
+          <w:sz w:val="24"/>
+          <w:szCs w:val="24"/>
+        </w:rPr>
+        <w:t>s</w:t>
+      </w:r>
+      <w:r>
+        <w:rPr>
+          <w:rFonts w:eastAsia="Verdana"/>
+          <w:color w:val="auto"/>
+          <w:sz w:val="24"/>
+          <w:szCs w:val="24"/>
+        </w:rPr>
+        <w:t xml:space="preserve"> en </w:t>
+      </w:r>
+      <w:r>
+        <w:rPr>
+          <w:rFonts w:eastAsia="Verdana"/>
+          <w:color w:val="auto"/>
+          <w:sz w:val="24"/>
+          <w:szCs w:val="24"/>
+        </w:rPr>
+        <w:t>los distintos diagramas</w:t>
+      </w:r>
+      <w:r>
+        <w:rPr>
+          <w:rFonts w:eastAsia="Verdana"/>
+          <w:color w:val="auto"/>
+          <w:sz w:val="24"/>
+          <w:szCs w:val="24"/>
+        </w:rPr>
+        <w:t>.</w:t>
       </w:r>
     </w:p>
     <w:p>
@@ -2612,14 +2600,7 @@
           <w:sz w:val="28"/>
           <w:szCs w:val="28"/>
         </w:rPr>
-        <w:t>Diagra</w:t>
-      </w:r>
-      <w:r>
-        <w:rPr>
-          <w:sz w:val="28"/>
-          <w:szCs w:val="28"/>
-        </w:rPr>
-        <w:t>mas de secuencia</w:t>
+        <w:t>Diagramas de secuencia</w:t>
       </w:r>
     </w:p>
     <w:p>
@@ -2767,64 +2748,74 @@
         <w:widowControl w:val="0"/>
         <w:spacing w:before="360" w:after="80"/>
         <w:contextualSpacing w:val="0"/>
+        <w:jc w:val="both"/>
+        <w:rPr>
+          <w:rFonts w:ascii="Arial" w:hAnsi="Arial" w:cs="Arial"/>
+          <w:b w:val="0"/>
+          <w:sz w:val="24"/>
+          <w:szCs w:val="24"/>
+        </w:rPr>
       </w:pPr>
       <w:bookmarkStart w:id="17" w:name="h.urrvy14wky6v" w:colFirst="0" w:colLast="0"/>
       <w:bookmarkEnd w:id="17"/>
-    </w:p>
-    <w:p>
-      <w:pPr>
-        <w:widowControl w:val="0"/>
-        <w:spacing w:after="120" w:line="240" w:lineRule="auto"/>
-        <w:jc w:val="both"/>
-      </w:pPr>
-      <w:r>
-        <w:rPr>
-          <w:rFonts w:ascii="Verdana" w:eastAsia="Verdana" w:hAnsi="Verdana" w:cs="Verdana"/>
-          <w:i/>
-          <w:color w:val="CC0000"/>
-          <w:sz w:val="24"/>
-          <w:szCs w:val="24"/>
-        </w:rPr>
-        <w:t xml:space="preserve">[Incluir diagramas de estados, mostrando tanto los estados como  las distintas transiciones de los mismos para varias entidades del trabajo </w:t>
-      </w:r>
-      <w:proofErr w:type="gramStart"/>
-      <w:r>
-        <w:rPr>
-          <w:rFonts w:ascii="Verdana" w:eastAsia="Verdana" w:hAnsi="Verdana" w:cs="Verdana"/>
-          <w:i/>
-          <w:color w:val="CC0000"/>
-          <w:sz w:val="24"/>
-          <w:szCs w:val="24"/>
-        </w:rPr>
-        <w:t>práctico ]</w:t>
-      </w:r>
-      <w:proofErr w:type="gramEnd"/>
+      <w:r>
+        <w:rPr>
+          <w:rFonts w:ascii="Arial" w:hAnsi="Arial" w:cs="Arial"/>
+          <w:b w:val="0"/>
+          <w:sz w:val="24"/>
+          <w:szCs w:val="24"/>
+        </w:rPr>
+        <w:t xml:space="preserve">El </w:t>
+      </w:r>
+      <w:r>
+        <w:rPr>
+          <w:rFonts w:ascii="Arial" w:hAnsi="Arial" w:cs="Arial"/>
+          <w:b w:val="0"/>
+          <w:sz w:val="24"/>
+          <w:szCs w:val="24"/>
+        </w:rPr>
+        <w:t>diagrama de estados se adjunta junto a este documento bajo el nombre “</w:t>
+      </w:r>
+      <w:r>
+        <w:rPr>
+          <w:rFonts w:ascii="Arial" w:hAnsi="Arial" w:cs="Arial"/>
+          <w:b w:val="0"/>
+          <w:i/>
+          <w:sz w:val="24"/>
+          <w:szCs w:val="24"/>
+        </w:rPr>
+        <w:t>Diagrama de Estados - Cantos</w:t>
+      </w:r>
+      <w:r>
+        <w:rPr>
+          <w:rFonts w:ascii="Arial" w:hAnsi="Arial" w:cs="Arial"/>
+          <w:b w:val="0"/>
+          <w:sz w:val="24"/>
+          <w:szCs w:val="24"/>
+        </w:rPr>
+        <w:t>” para una mejor visualización.</w:t>
+      </w:r>
     </w:p>
     <w:p>
       <w:pPr>
         <w:pBdr>
           <w:top w:val="single" w:sz="4" w:space="1" w:color="auto"/>
         </w:pBdr>
+        <w:jc w:val="both"/>
       </w:pPr>
       <w:r>
         <w:rPr>
           <w:sz w:val="28"/>
           <w:szCs w:val="28"/>
         </w:rPr>
-        <w:t>Detalles de i</w:t>
-      </w:r>
-      <w:r>
-        <w:rPr>
-          <w:sz w:val="28"/>
-          <w:szCs w:val="28"/>
-        </w:rPr>
-        <w:t>mplementación</w:t>
+        <w:t>Detalles de implementación</w:t>
       </w:r>
     </w:p>
     <w:p>
       <w:pPr>
         <w:widowControl w:val="0"/>
         <w:spacing w:after="120" w:line="240" w:lineRule="auto"/>
+        <w:jc w:val="both"/>
       </w:pPr>
       <w:bookmarkStart w:id="18" w:name="h.mz6hycflsime" w:colFirst="0" w:colLast="0"/>
       <w:bookmarkEnd w:id="18"/>
@@ -2833,6 +2824,7 @@
       <w:pPr>
         <w:widowControl w:val="0"/>
         <w:spacing w:after="120" w:line="240" w:lineRule="auto"/>
+        <w:jc w:val="both"/>
         <w:rPr>
           <w:rFonts w:eastAsia="Verdana"/>
           <w:color w:val="auto"/>
@@ -2963,6 +2955,7 @@
       <w:pPr>
         <w:widowControl w:val="0"/>
         <w:spacing w:after="120" w:line="240" w:lineRule="auto"/>
+        <w:jc w:val="both"/>
       </w:pPr>
       <w:r>
         <w:rPr>
@@ -3042,8 +3035,6 @@
         </w:rPr>
         <w:t>, y según en cuál se encuentre, responderá de manera distinta cuando se quiera determinar los puntos que el falta envido debe entregar al ganador.</w:t>
       </w:r>
-      <w:bookmarkStart w:id="19" w:name="_GoBack"/>
-      <w:bookmarkEnd w:id="19"/>
     </w:p>
     <w:p>
       <w:pPr>
@@ -3057,62 +3048,1998 @@
         <w:pBdr>
           <w:top w:val="single" w:sz="4" w:space="1" w:color="auto"/>
         </w:pBdr>
-      </w:pPr>
-      <w:r>
+        <w:jc w:val="both"/>
         <w:rPr>
           <w:sz w:val="28"/>
           <w:szCs w:val="28"/>
         </w:rPr>
+      </w:pPr>
+      <w:r>
+        <w:rPr>
+          <w:sz w:val="28"/>
+          <w:szCs w:val="28"/>
+        </w:rPr>
         <w:t>Excepciones</w:t>
       </w:r>
     </w:p>
     <w:p>
       <w:pPr>
-        <w:pStyle w:val="Ttulo2"/>
-        <w:widowControl w:val="0"/>
-        <w:spacing w:before="360" w:after="80"/>
+        <w:pBdr>
+          <w:top w:val="single" w:sz="4" w:space="1" w:color="auto"/>
+        </w:pBdr>
+        <w:jc w:val="both"/>
+      </w:pPr>
+    </w:p>
+    <w:p>
+      <w:pPr>
+        <w:pStyle w:val="Ttulo1"/>
+        <w:widowControl w:val="0"/>
+        <w:numPr>
+          <w:ilvl w:val="0"/>
+          <w:numId w:val="9"/>
+        </w:numPr>
+        <w:spacing w:before="0" w:after="160"/>
         <w:contextualSpacing w:val="0"/>
-      </w:pPr>
-      <w:bookmarkStart w:id="20" w:name="h.rnbouaam6oso" w:colFirst="0" w:colLast="0"/>
+        <w:jc w:val="both"/>
+        <w:rPr>
+          <w:rFonts w:ascii="Arial" w:hAnsi="Arial" w:cs="Arial"/>
+          <w:sz w:val="24"/>
+          <w:szCs w:val="24"/>
+        </w:rPr>
+      </w:pPr>
+      <w:bookmarkStart w:id="19" w:name="h.rnbouaam6oso" w:colFirst="0" w:colLast="0"/>
+      <w:bookmarkStart w:id="20" w:name="h.9nsoa42j71k0" w:colFirst="0" w:colLast="0"/>
+      <w:bookmarkEnd w:id="19"/>
       <w:bookmarkEnd w:id="20"/>
-    </w:p>
-    <w:p>
-      <w:pPr>
-        <w:widowControl w:val="0"/>
-        <w:spacing w:after="120" w:line="240" w:lineRule="auto"/>
-        <w:jc w:val="both"/>
-      </w:pPr>
-      <w:r>
-        <w:rPr>
-          <w:rFonts w:ascii="Verdana" w:eastAsia="Verdana" w:hAnsi="Verdana" w:cs="Verdana"/>
-          <w:i/>
-          <w:color w:val="CC0000"/>
-          <w:sz w:val="24"/>
-          <w:szCs w:val="24"/>
-        </w:rPr>
-        <w:t>[Explicar las excepciones creadas, con qué fin fueron creadas y cómo y dónde se la</w:t>
-      </w:r>
-      <w:r>
-        <w:rPr>
-          <w:rFonts w:ascii="Verdana" w:eastAsia="Verdana" w:hAnsi="Verdana" w:cs="Verdana"/>
-          <w:i/>
-          <w:color w:val="CC0000"/>
-          <w:sz w:val="24"/>
-          <w:szCs w:val="24"/>
-        </w:rPr>
-        <w:t>s atrapa explicando qué acciones se toman al respecto una vez capturadas.]</w:t>
-      </w:r>
+      <w:proofErr w:type="spellStart"/>
+      <w:r>
+        <w:rPr>
+          <w:rFonts w:ascii="Arial" w:hAnsi="Arial" w:cs="Arial"/>
+          <w:sz w:val="24"/>
+          <w:szCs w:val="24"/>
+        </w:rPr>
+        <w:t>JugadorNoPuedeCantarTantoNoEsPrimeraVuelta</w:t>
+      </w:r>
+      <w:proofErr w:type="spellEnd"/>
+      <w:r>
+        <w:rPr>
+          <w:rFonts w:ascii="Arial" w:hAnsi="Arial" w:cs="Arial"/>
+          <w:sz w:val="24"/>
+          <w:szCs w:val="24"/>
+        </w:rPr>
+        <w:t>: se lanza cuando se está jugando la segunda o tercer vuelta de la ronda y un jugador intenta cantar tanto.</w:t>
+      </w:r>
+    </w:p>
+    <w:p>
+      <w:pPr>
+        <w:jc w:val="both"/>
+        <w:rPr>
+          <w:sz w:val="24"/>
+          <w:szCs w:val="24"/>
+        </w:rPr>
+      </w:pPr>
+      <w:r>
+        <w:rPr>
+          <w:sz w:val="24"/>
+          <w:szCs w:val="24"/>
+        </w:rPr>
+        <w:t>Las siguientes excepciones se lanzan dentro del estado asociado al canto que validan</w:t>
+      </w:r>
+      <w:r>
+        <w:rPr>
+          <w:sz w:val="24"/>
+          <w:szCs w:val="24"/>
+        </w:rPr>
+        <w:t xml:space="preserve"> cuando se le pregunta al mismo si está en un estado válido y previenen la realización de cualquier acción, como hacer una jugada o hacer otro canto, que no sea responder al canto actual:</w:t>
+      </w:r>
+    </w:p>
+    <w:p>
+      <w:pPr>
+        <w:jc w:val="both"/>
+        <w:rPr>
+          <w:sz w:val="24"/>
+          <w:szCs w:val="24"/>
+        </w:rPr>
+      </w:pPr>
     </w:p>
     <w:p>
       <w:pPr>
         <w:pStyle w:val="Ttulo1"/>
         <w:widowControl w:val="0"/>
-        <w:spacing w:before="480" w:after="120"/>
+        <w:numPr>
+          <w:ilvl w:val="0"/>
+          <w:numId w:val="9"/>
+        </w:numPr>
+        <w:spacing w:before="0" w:after="160"/>
         <w:contextualSpacing w:val="0"/>
-      </w:pPr>
-      <w:bookmarkStart w:id="21" w:name="h.9nsoa42j71k0" w:colFirst="0" w:colLast="0"/>
+        <w:jc w:val="both"/>
+        <w:rPr>
+          <w:rFonts w:ascii="Arial" w:hAnsi="Arial" w:cs="Arial"/>
+          <w:sz w:val="24"/>
+          <w:szCs w:val="24"/>
+        </w:rPr>
+      </w:pPr>
+      <w:proofErr w:type="spellStart"/>
+      <w:r>
+        <w:rPr>
+          <w:rFonts w:ascii="Arial" w:hAnsi="Arial" w:cs="Arial"/>
+          <w:sz w:val="24"/>
+          <w:szCs w:val="24"/>
+        </w:rPr>
+        <w:lastRenderedPageBreak/>
+        <w:t>EnvidoNoQueridoNoSePuedeJugarException</w:t>
+      </w:r>
+      <w:proofErr w:type="spellEnd"/>
+      <w:r>
+        <w:rPr>
+          <w:rFonts w:ascii="Arial" w:hAnsi="Arial" w:cs="Arial"/>
+          <w:sz w:val="24"/>
+          <w:szCs w:val="24"/>
+        </w:rPr>
+        <w:t xml:space="preserve">: se lanza en </w:t>
+      </w:r>
+      <w:proofErr w:type="spellStart"/>
+      <w:r>
+        <w:rPr>
+          <w:rFonts w:ascii="Arial" w:hAnsi="Arial" w:cs="Arial"/>
+          <w:i/>
+          <w:sz w:val="24"/>
+          <w:szCs w:val="24"/>
+        </w:rPr>
+        <w:t>EnvidoCantado</w:t>
+      </w:r>
+      <w:proofErr w:type="spellEnd"/>
+      <w:r>
+        <w:rPr>
+          <w:rFonts w:ascii="Arial" w:hAnsi="Arial" w:cs="Arial"/>
+          <w:sz w:val="24"/>
+          <w:szCs w:val="24"/>
+        </w:rPr>
+        <w:t>.</w:t>
+      </w:r>
+    </w:p>
+    <w:p>
+      <w:pPr>
+        <w:pStyle w:val="Ttulo1"/>
+        <w:widowControl w:val="0"/>
+        <w:numPr>
+          <w:ilvl w:val="0"/>
+          <w:numId w:val="9"/>
+        </w:numPr>
+        <w:spacing w:before="0" w:after="160"/>
+        <w:contextualSpacing w:val="0"/>
+        <w:jc w:val="both"/>
+        <w:rPr>
+          <w:rFonts w:ascii="Arial" w:hAnsi="Arial" w:cs="Arial"/>
+          <w:sz w:val="24"/>
+          <w:szCs w:val="24"/>
+        </w:rPr>
+      </w:pPr>
+      <w:proofErr w:type="spellStart"/>
+      <w:r>
+        <w:rPr>
+          <w:rFonts w:ascii="Arial" w:hAnsi="Arial" w:cs="Arial"/>
+          <w:sz w:val="24"/>
+          <w:szCs w:val="24"/>
+        </w:rPr>
+        <w:t>EnvidoEnvidoNoQueridoNoSePuedeJugarException</w:t>
+      </w:r>
+      <w:proofErr w:type="spellEnd"/>
+      <w:r>
+        <w:rPr>
+          <w:rFonts w:ascii="Arial" w:hAnsi="Arial" w:cs="Arial"/>
+          <w:sz w:val="24"/>
+          <w:szCs w:val="24"/>
+        </w:rPr>
+        <w:t xml:space="preserve">: </w:t>
+      </w:r>
+      <w:r>
+        <w:rPr>
+          <w:rFonts w:ascii="Arial" w:hAnsi="Arial" w:cs="Arial"/>
+          <w:sz w:val="24"/>
+          <w:szCs w:val="24"/>
+        </w:rPr>
+        <w:t xml:space="preserve">se lanza en </w:t>
+      </w:r>
+      <w:proofErr w:type="spellStart"/>
+      <w:r>
+        <w:rPr>
+          <w:rFonts w:ascii="Arial" w:hAnsi="Arial" w:cs="Arial"/>
+          <w:i/>
+          <w:sz w:val="24"/>
+          <w:szCs w:val="24"/>
+        </w:rPr>
+        <w:t>Envido</w:t>
+      </w:r>
+      <w:r>
+        <w:rPr>
+          <w:rFonts w:ascii="Arial" w:hAnsi="Arial" w:cs="Arial"/>
+          <w:i/>
+          <w:sz w:val="24"/>
+          <w:szCs w:val="24"/>
+        </w:rPr>
+        <w:t>Envido</w:t>
+      </w:r>
+      <w:r>
+        <w:rPr>
+          <w:rFonts w:ascii="Arial" w:hAnsi="Arial" w:cs="Arial"/>
+          <w:i/>
+          <w:sz w:val="24"/>
+          <w:szCs w:val="24"/>
+        </w:rPr>
+        <w:t>Cantado</w:t>
+      </w:r>
+      <w:proofErr w:type="spellEnd"/>
+      <w:r>
+        <w:rPr>
+          <w:rFonts w:ascii="Arial" w:hAnsi="Arial" w:cs="Arial"/>
+          <w:sz w:val="24"/>
+          <w:szCs w:val="24"/>
+        </w:rPr>
+        <w:t>.</w:t>
+      </w:r>
+    </w:p>
+    <w:p>
+      <w:pPr>
+        <w:pStyle w:val="Ttulo1"/>
+        <w:widowControl w:val="0"/>
+        <w:numPr>
+          <w:ilvl w:val="0"/>
+          <w:numId w:val="9"/>
+        </w:numPr>
+        <w:spacing w:before="0" w:after="160"/>
+        <w:contextualSpacing w:val="0"/>
+        <w:jc w:val="both"/>
+        <w:rPr>
+          <w:rFonts w:ascii="Arial" w:hAnsi="Arial" w:cs="Arial"/>
+          <w:sz w:val="24"/>
+          <w:szCs w:val="24"/>
+        </w:rPr>
+      </w:pPr>
+      <w:proofErr w:type="spellStart"/>
+      <w:r>
+        <w:rPr>
+          <w:rFonts w:ascii="Arial" w:hAnsi="Arial" w:cs="Arial"/>
+          <w:sz w:val="24"/>
+          <w:szCs w:val="24"/>
+        </w:rPr>
+        <w:t>RealEnvidoNoQueridoNoSePuedeJugarException</w:t>
+      </w:r>
+      <w:proofErr w:type="spellEnd"/>
+      <w:r>
+        <w:rPr>
+          <w:rFonts w:ascii="Arial" w:hAnsi="Arial" w:cs="Arial"/>
+          <w:sz w:val="24"/>
+          <w:szCs w:val="24"/>
+        </w:rPr>
+        <w:t>:</w:t>
+      </w:r>
+      <w:r>
+        <w:rPr>
+          <w:rFonts w:ascii="Arial" w:hAnsi="Arial" w:cs="Arial"/>
+          <w:sz w:val="24"/>
+          <w:szCs w:val="24"/>
+        </w:rPr>
+        <w:t xml:space="preserve"> </w:t>
+      </w:r>
+      <w:r>
+        <w:rPr>
+          <w:rFonts w:ascii="Arial" w:hAnsi="Arial" w:cs="Arial"/>
+          <w:sz w:val="24"/>
+          <w:szCs w:val="24"/>
+        </w:rPr>
+        <w:t xml:space="preserve">se lanza en </w:t>
+      </w:r>
+      <w:proofErr w:type="spellStart"/>
+      <w:r>
+        <w:rPr>
+          <w:rFonts w:ascii="Arial" w:hAnsi="Arial" w:cs="Arial"/>
+          <w:i/>
+          <w:sz w:val="24"/>
+          <w:szCs w:val="24"/>
+        </w:rPr>
+        <w:t>Real</w:t>
+      </w:r>
+      <w:r>
+        <w:rPr>
+          <w:rFonts w:ascii="Arial" w:hAnsi="Arial" w:cs="Arial"/>
+          <w:i/>
+          <w:sz w:val="24"/>
+          <w:szCs w:val="24"/>
+        </w:rPr>
+        <w:t>EnvidoCantado</w:t>
+      </w:r>
+      <w:proofErr w:type="spellEnd"/>
+      <w:r>
+        <w:rPr>
+          <w:rFonts w:ascii="Arial" w:hAnsi="Arial" w:cs="Arial"/>
+          <w:sz w:val="24"/>
+          <w:szCs w:val="24"/>
+        </w:rPr>
+        <w:t>.</w:t>
+      </w:r>
+    </w:p>
+    <w:p>
+      <w:pPr>
+        <w:jc w:val="both"/>
+      </w:pPr>
+    </w:p>
+    <w:p>
+      <w:pPr>
+        <w:pStyle w:val="Ttulo1"/>
+        <w:widowControl w:val="0"/>
+        <w:numPr>
+          <w:ilvl w:val="0"/>
+          <w:numId w:val="9"/>
+        </w:numPr>
+        <w:spacing w:before="0" w:after="160"/>
+        <w:contextualSpacing w:val="0"/>
+        <w:jc w:val="both"/>
+        <w:rPr>
+          <w:rFonts w:ascii="Arial" w:hAnsi="Arial" w:cs="Arial"/>
+          <w:sz w:val="24"/>
+          <w:szCs w:val="24"/>
+        </w:rPr>
+      </w:pPr>
+      <w:proofErr w:type="spellStart"/>
+      <w:r>
+        <w:rPr>
+          <w:rFonts w:ascii="Arial" w:hAnsi="Arial" w:cs="Arial"/>
+          <w:sz w:val="24"/>
+          <w:szCs w:val="24"/>
+        </w:rPr>
+        <w:t>FaltaEnvidoNoQueridoNoSePuedeJugarException</w:t>
+      </w:r>
+      <w:proofErr w:type="spellEnd"/>
+      <w:r>
+        <w:rPr>
+          <w:rFonts w:ascii="Arial" w:hAnsi="Arial" w:cs="Arial"/>
+          <w:sz w:val="24"/>
+          <w:szCs w:val="24"/>
+        </w:rPr>
+        <w:t>:</w:t>
+      </w:r>
+      <w:r>
+        <w:rPr>
+          <w:rFonts w:ascii="Arial" w:hAnsi="Arial" w:cs="Arial"/>
+          <w:sz w:val="24"/>
+          <w:szCs w:val="24"/>
+        </w:rPr>
+        <w:t xml:space="preserve"> </w:t>
+      </w:r>
+      <w:r>
+        <w:rPr>
+          <w:rFonts w:ascii="Arial" w:hAnsi="Arial" w:cs="Arial"/>
+          <w:sz w:val="24"/>
+          <w:szCs w:val="24"/>
+        </w:rPr>
+        <w:t xml:space="preserve">se lanza en </w:t>
+      </w:r>
+      <w:proofErr w:type="spellStart"/>
+      <w:r>
+        <w:rPr>
+          <w:rFonts w:ascii="Arial" w:hAnsi="Arial" w:cs="Arial"/>
+          <w:i/>
+          <w:sz w:val="24"/>
+          <w:szCs w:val="24"/>
+        </w:rPr>
+        <w:t>Falta</w:t>
+      </w:r>
+      <w:r>
+        <w:rPr>
+          <w:rFonts w:ascii="Arial" w:hAnsi="Arial" w:cs="Arial"/>
+          <w:i/>
+          <w:sz w:val="24"/>
+          <w:szCs w:val="24"/>
+        </w:rPr>
+        <w:t>EnvidoCantado</w:t>
+      </w:r>
+      <w:proofErr w:type="spellEnd"/>
+      <w:r>
+        <w:rPr>
+          <w:rFonts w:ascii="Arial" w:hAnsi="Arial" w:cs="Arial"/>
+          <w:sz w:val="24"/>
+          <w:szCs w:val="24"/>
+        </w:rPr>
+        <w:t>.</w:t>
+      </w:r>
+    </w:p>
+    <w:p>
+      <w:pPr>
+        <w:pStyle w:val="Prrafodelista"/>
+        <w:numPr>
+          <w:ilvl w:val="0"/>
+          <w:numId w:val="9"/>
+        </w:numPr>
+        <w:spacing w:after="160"/>
+        <w:jc w:val="both"/>
+        <w:rPr>
+          <w:sz w:val="24"/>
+        </w:rPr>
+      </w:pPr>
+      <w:proofErr w:type="spellStart"/>
+      <w:r>
+        <w:rPr>
+          <w:sz w:val="24"/>
+        </w:rPr>
+        <w:t>FlorNoAceptadaNoSePuedeJugarException</w:t>
+      </w:r>
+      <w:proofErr w:type="spellEnd"/>
+      <w:r>
+        <w:rPr>
+          <w:sz w:val="24"/>
+        </w:rPr>
+        <w:t xml:space="preserve">: </w:t>
+      </w:r>
+      <w:r>
+        <w:rPr>
+          <w:sz w:val="24"/>
+          <w:szCs w:val="24"/>
+        </w:rPr>
+        <w:t>se lanza en</w:t>
+      </w:r>
+      <w:r>
+        <w:rPr>
+          <w:sz w:val="24"/>
+          <w:szCs w:val="24"/>
+        </w:rPr>
+        <w:t xml:space="preserve"> </w:t>
+      </w:r>
+      <w:proofErr w:type="spellStart"/>
+      <w:r>
+        <w:rPr>
+          <w:i/>
+          <w:sz w:val="24"/>
+          <w:szCs w:val="24"/>
+        </w:rPr>
+        <w:t>FlorCantada</w:t>
+      </w:r>
+      <w:proofErr w:type="spellEnd"/>
+      <w:r>
+        <w:rPr>
+          <w:sz w:val="24"/>
+          <w:szCs w:val="24"/>
+        </w:rPr>
+        <w:t>.</w:t>
+      </w:r>
+    </w:p>
+    <w:p>
+      <w:pPr>
+        <w:pStyle w:val="Prrafodelista"/>
+        <w:numPr>
+          <w:ilvl w:val="0"/>
+          <w:numId w:val="9"/>
+        </w:numPr>
+        <w:spacing w:after="160"/>
+        <w:jc w:val="both"/>
+        <w:rPr>
+          <w:sz w:val="24"/>
+        </w:rPr>
+      </w:pPr>
+      <w:proofErr w:type="spellStart"/>
+      <w:r>
+        <w:rPr>
+          <w:sz w:val="24"/>
+        </w:rPr>
+        <w:t>FlorFlorNoQueridaNoSePuedeJugarException</w:t>
+      </w:r>
+      <w:proofErr w:type="spellEnd"/>
+      <w:r>
+        <w:rPr>
+          <w:sz w:val="24"/>
+        </w:rPr>
+        <w:t xml:space="preserve">: </w:t>
+      </w:r>
+      <w:r>
+        <w:rPr>
+          <w:sz w:val="24"/>
+          <w:szCs w:val="24"/>
+        </w:rPr>
+        <w:t xml:space="preserve">se lanza en </w:t>
+      </w:r>
+      <w:proofErr w:type="spellStart"/>
+      <w:r>
+        <w:rPr>
+          <w:i/>
+          <w:sz w:val="24"/>
+          <w:szCs w:val="24"/>
+        </w:rPr>
+        <w:t>Flor</w:t>
+      </w:r>
+      <w:r>
+        <w:rPr>
+          <w:i/>
+          <w:sz w:val="24"/>
+          <w:szCs w:val="24"/>
+        </w:rPr>
+        <w:t>Flor</w:t>
+      </w:r>
+      <w:r>
+        <w:rPr>
+          <w:i/>
+          <w:sz w:val="24"/>
+          <w:szCs w:val="24"/>
+        </w:rPr>
+        <w:t>Cantada</w:t>
+      </w:r>
+      <w:proofErr w:type="spellEnd"/>
+      <w:r>
+        <w:rPr>
+          <w:sz w:val="24"/>
+          <w:szCs w:val="24"/>
+        </w:rPr>
+        <w:t>.</w:t>
+      </w:r>
+    </w:p>
+    <w:p>
+      <w:pPr>
+        <w:pStyle w:val="Prrafodelista"/>
+        <w:numPr>
+          <w:ilvl w:val="0"/>
+          <w:numId w:val="9"/>
+        </w:numPr>
+        <w:spacing w:after="160"/>
+        <w:jc w:val="both"/>
+        <w:rPr>
+          <w:sz w:val="24"/>
+        </w:rPr>
+      </w:pPr>
+      <w:proofErr w:type="spellStart"/>
+      <w:r>
+        <w:rPr>
+          <w:sz w:val="24"/>
+        </w:rPr>
+        <w:t>ContraFlorAlRestoNoQueridaNoSePuedeJugarException</w:t>
+      </w:r>
+      <w:proofErr w:type="spellEnd"/>
+      <w:r>
+        <w:rPr>
+          <w:sz w:val="24"/>
+        </w:rPr>
+        <w:t xml:space="preserve">: </w:t>
+      </w:r>
+      <w:r>
+        <w:rPr>
+          <w:sz w:val="24"/>
+          <w:szCs w:val="24"/>
+        </w:rPr>
+        <w:t xml:space="preserve">se lanza en </w:t>
+      </w:r>
+      <w:proofErr w:type="spellStart"/>
+      <w:r>
+        <w:rPr>
+          <w:i/>
+          <w:sz w:val="24"/>
+          <w:szCs w:val="24"/>
+        </w:rPr>
+        <w:t>ContraFlorAlRestoCantada</w:t>
+      </w:r>
+      <w:proofErr w:type="spellEnd"/>
+      <w:r>
+        <w:rPr>
+          <w:sz w:val="24"/>
+          <w:szCs w:val="24"/>
+        </w:rPr>
+        <w:t>.</w:t>
+      </w:r>
+    </w:p>
+    <w:p>
+      <w:pPr>
+        <w:pStyle w:val="Prrafodelista"/>
+        <w:numPr>
+          <w:ilvl w:val="0"/>
+          <w:numId w:val="9"/>
+        </w:numPr>
+        <w:spacing w:after="160"/>
+        <w:jc w:val="both"/>
+      </w:pPr>
+      <w:proofErr w:type="spellStart"/>
+      <w:r>
+        <w:rPr>
+          <w:sz w:val="24"/>
+        </w:rPr>
+        <w:t>ContraFlorAlPartido</w:t>
+      </w:r>
+      <w:r>
+        <w:rPr>
+          <w:sz w:val="24"/>
+        </w:rPr>
+        <w:t>NoQueridaNoSePuedeJugarException</w:t>
+      </w:r>
+      <w:proofErr w:type="spellEnd"/>
+      <w:r>
+        <w:rPr>
+          <w:sz w:val="24"/>
+        </w:rPr>
+        <w:t xml:space="preserve">: </w:t>
+      </w:r>
+      <w:r>
+        <w:rPr>
+          <w:sz w:val="24"/>
+          <w:szCs w:val="24"/>
+        </w:rPr>
+        <w:t xml:space="preserve">se lanza en </w:t>
+      </w:r>
+      <w:proofErr w:type="spellStart"/>
+      <w:r>
+        <w:rPr>
+          <w:i/>
+          <w:sz w:val="24"/>
+          <w:szCs w:val="24"/>
+        </w:rPr>
+        <w:t>ContraFlorAl</w:t>
+      </w:r>
+      <w:r>
+        <w:rPr>
+          <w:i/>
+          <w:sz w:val="24"/>
+          <w:szCs w:val="24"/>
+        </w:rPr>
+        <w:t>PartidoCantado</w:t>
+      </w:r>
+      <w:proofErr w:type="spellEnd"/>
+      <w:r>
+        <w:rPr>
+          <w:sz w:val="24"/>
+          <w:szCs w:val="24"/>
+        </w:rPr>
+        <w:t>.</w:t>
+      </w:r>
+    </w:p>
+    <w:p>
+      <w:pPr>
+        <w:pStyle w:val="Prrafodelista"/>
+        <w:numPr>
+          <w:ilvl w:val="0"/>
+          <w:numId w:val="9"/>
+        </w:numPr>
+        <w:spacing w:after="160"/>
+        <w:jc w:val="both"/>
+        <w:rPr>
+          <w:sz w:val="24"/>
+        </w:rPr>
+      </w:pPr>
+      <w:proofErr w:type="spellStart"/>
+      <w:r>
+        <w:rPr>
+          <w:sz w:val="24"/>
+        </w:rPr>
+        <w:t>TrucoNoQueridoNoSePuedeJugarException</w:t>
+      </w:r>
+      <w:proofErr w:type="spellEnd"/>
+      <w:r>
+        <w:rPr>
+          <w:sz w:val="24"/>
+        </w:rPr>
+        <w:t xml:space="preserve">: </w:t>
+      </w:r>
+      <w:r>
+        <w:rPr>
+          <w:sz w:val="24"/>
+          <w:szCs w:val="24"/>
+        </w:rPr>
+        <w:t>se lanza en</w:t>
+      </w:r>
+      <w:r>
+        <w:rPr>
+          <w:sz w:val="24"/>
+          <w:szCs w:val="24"/>
+        </w:rPr>
+        <w:t xml:space="preserve"> </w:t>
+      </w:r>
+      <w:proofErr w:type="spellStart"/>
+      <w:r>
+        <w:rPr>
+          <w:i/>
+          <w:sz w:val="24"/>
+          <w:szCs w:val="24"/>
+        </w:rPr>
+        <w:t>TrucoCantado</w:t>
+      </w:r>
+      <w:proofErr w:type="spellEnd"/>
+      <w:r>
+        <w:rPr>
+          <w:sz w:val="24"/>
+          <w:szCs w:val="24"/>
+        </w:rPr>
+        <w:t>.</w:t>
+      </w:r>
+    </w:p>
+    <w:p>
+      <w:pPr>
+        <w:pStyle w:val="Prrafodelista"/>
+        <w:numPr>
+          <w:ilvl w:val="0"/>
+          <w:numId w:val="9"/>
+        </w:numPr>
+        <w:spacing w:after="160"/>
+        <w:jc w:val="both"/>
+        <w:rPr>
+          <w:sz w:val="24"/>
+        </w:rPr>
+      </w:pPr>
+      <w:proofErr w:type="spellStart"/>
+      <w:r>
+        <w:rPr>
+          <w:sz w:val="24"/>
+        </w:rPr>
+        <w:t>RetrucoNoQueridoNoSePuedeJugarException</w:t>
+      </w:r>
+      <w:proofErr w:type="spellEnd"/>
+      <w:r>
+        <w:rPr>
+          <w:sz w:val="24"/>
+        </w:rPr>
+        <w:t xml:space="preserve">: </w:t>
+      </w:r>
+      <w:r>
+        <w:rPr>
+          <w:sz w:val="24"/>
+          <w:szCs w:val="24"/>
+        </w:rPr>
+        <w:t xml:space="preserve">se lanza en </w:t>
+      </w:r>
+      <w:proofErr w:type="spellStart"/>
+      <w:r>
+        <w:rPr>
+          <w:i/>
+          <w:sz w:val="24"/>
+          <w:szCs w:val="24"/>
+        </w:rPr>
+        <w:t>Retruco</w:t>
+      </w:r>
+      <w:r>
+        <w:rPr>
+          <w:i/>
+          <w:sz w:val="24"/>
+          <w:szCs w:val="24"/>
+        </w:rPr>
+        <w:t>Cantado</w:t>
+      </w:r>
+      <w:proofErr w:type="spellEnd"/>
+      <w:r>
+        <w:rPr>
+          <w:sz w:val="24"/>
+          <w:szCs w:val="24"/>
+        </w:rPr>
+        <w:t>.</w:t>
+      </w:r>
+    </w:p>
+    <w:p>
+      <w:pPr>
+        <w:pStyle w:val="Prrafodelista"/>
+        <w:numPr>
+          <w:ilvl w:val="0"/>
+          <w:numId w:val="9"/>
+        </w:numPr>
+        <w:spacing w:after="160"/>
+        <w:jc w:val="both"/>
+        <w:rPr>
+          <w:sz w:val="24"/>
+        </w:rPr>
+      </w:pPr>
+      <w:proofErr w:type="spellStart"/>
+      <w:r>
+        <w:rPr>
+          <w:sz w:val="24"/>
+        </w:rPr>
+        <w:t>ValeCuatroNoQueridoNoSePuedeJugarException</w:t>
+      </w:r>
+      <w:proofErr w:type="spellEnd"/>
+      <w:r>
+        <w:rPr>
+          <w:sz w:val="24"/>
+        </w:rPr>
+        <w:t xml:space="preserve">: </w:t>
+      </w:r>
+      <w:r>
+        <w:rPr>
+          <w:sz w:val="24"/>
+          <w:szCs w:val="24"/>
+        </w:rPr>
+        <w:t xml:space="preserve">se lanza en </w:t>
+      </w:r>
+      <w:proofErr w:type="spellStart"/>
+      <w:r>
+        <w:rPr>
+          <w:i/>
+          <w:sz w:val="24"/>
+          <w:szCs w:val="24"/>
+        </w:rPr>
+        <w:t>ValeCuatro</w:t>
+      </w:r>
+      <w:r>
+        <w:rPr>
+          <w:i/>
+          <w:sz w:val="24"/>
+          <w:szCs w:val="24"/>
+        </w:rPr>
+        <w:t>Cantado</w:t>
+      </w:r>
+      <w:proofErr w:type="spellEnd"/>
+      <w:r>
+        <w:rPr>
+          <w:sz w:val="24"/>
+          <w:szCs w:val="24"/>
+        </w:rPr>
+        <w:t>.</w:t>
+      </w:r>
+    </w:p>
+    <w:p>
+      <w:pPr>
+        <w:jc w:val="both"/>
+      </w:pPr>
+    </w:p>
+    <w:p>
+      <w:pPr>
+        <w:jc w:val="both"/>
+        <w:rPr>
+          <w:sz w:val="24"/>
+          <w:szCs w:val="24"/>
+        </w:rPr>
+      </w:pPr>
+      <w:r>
+        <w:rPr>
+          <w:sz w:val="24"/>
+          <w:szCs w:val="24"/>
+        </w:rPr>
+        <w:t>Las excepciones</w:t>
+      </w:r>
+      <w:r>
+        <w:rPr>
+          <w:sz w:val="24"/>
+          <w:szCs w:val="24"/>
+        </w:rPr>
+        <w:t xml:space="preserve"> a continuación</w:t>
+      </w:r>
+      <w:r>
+        <w:rPr>
+          <w:sz w:val="24"/>
+          <w:szCs w:val="24"/>
+        </w:rPr>
+        <w:t xml:space="preserve"> se lanzan </w:t>
+      </w:r>
+      <w:r>
+        <w:rPr>
+          <w:sz w:val="24"/>
+          <w:szCs w:val="24"/>
+        </w:rPr>
+        <w:t xml:space="preserve">dentro de los distintos estados cuando se le pide al </w:t>
+      </w:r>
+      <w:proofErr w:type="spellStart"/>
+      <w:r>
+        <w:rPr>
+          <w:i/>
+          <w:sz w:val="24"/>
+          <w:szCs w:val="24"/>
+        </w:rPr>
+        <w:t>EstadoJuego</w:t>
+      </w:r>
+      <w:proofErr w:type="spellEnd"/>
+      <w:r>
+        <w:rPr>
+          <w:sz w:val="24"/>
+          <w:szCs w:val="24"/>
+        </w:rPr>
+        <w:t xml:space="preserve"> realizar un canto que este no permite. Para ver la relación entre los cantos y cuáles son las posibilidades permitidas ver la sección </w:t>
+      </w:r>
+      <w:r>
+        <w:rPr>
+          <w:i/>
+          <w:sz w:val="24"/>
+          <w:szCs w:val="24"/>
+        </w:rPr>
+        <w:t>Diagrama de estados</w:t>
+      </w:r>
+      <w:r>
+        <w:rPr>
+          <w:sz w:val="24"/>
+          <w:szCs w:val="24"/>
+        </w:rPr>
+        <w:t>.</w:t>
+      </w:r>
+    </w:p>
+    <w:p>
+      <w:pPr>
+        <w:jc w:val="both"/>
+      </w:pPr>
+    </w:p>
+    <w:p>
+      <w:pPr>
+        <w:pStyle w:val="Ttulo1"/>
+        <w:widowControl w:val="0"/>
+        <w:numPr>
+          <w:ilvl w:val="0"/>
+          <w:numId w:val="9"/>
+        </w:numPr>
+        <w:spacing w:before="0" w:after="160"/>
+        <w:contextualSpacing w:val="0"/>
+        <w:jc w:val="both"/>
+        <w:rPr>
+          <w:rFonts w:ascii="Arial" w:hAnsi="Arial" w:cs="Arial"/>
+          <w:sz w:val="24"/>
+          <w:szCs w:val="24"/>
+        </w:rPr>
+      </w:pPr>
+      <w:proofErr w:type="spellStart"/>
+      <w:r>
+        <w:rPr>
+          <w:rFonts w:ascii="Arial" w:hAnsi="Arial" w:cs="Arial"/>
+          <w:sz w:val="24"/>
+          <w:szCs w:val="24"/>
+        </w:rPr>
+        <w:t>NoSePuedeCantarEnvido</w:t>
+      </w:r>
+      <w:proofErr w:type="spellEnd"/>
+    </w:p>
+    <w:p>
+      <w:pPr>
+        <w:pStyle w:val="Ttulo1"/>
+        <w:widowControl w:val="0"/>
+        <w:numPr>
+          <w:ilvl w:val="0"/>
+          <w:numId w:val="9"/>
+        </w:numPr>
+        <w:spacing w:before="0" w:after="160"/>
+        <w:contextualSpacing w:val="0"/>
+        <w:jc w:val="both"/>
+        <w:rPr>
+          <w:rFonts w:ascii="Arial" w:hAnsi="Arial" w:cs="Arial"/>
+          <w:sz w:val="24"/>
+          <w:szCs w:val="24"/>
+        </w:rPr>
+      </w:pPr>
+      <w:proofErr w:type="spellStart"/>
+      <w:r>
+        <w:rPr>
+          <w:rFonts w:ascii="Arial" w:hAnsi="Arial" w:cs="Arial"/>
+          <w:sz w:val="24"/>
+          <w:szCs w:val="24"/>
+        </w:rPr>
+        <w:t>NoSePuedeCantarEnvidoEnvido</w:t>
+      </w:r>
+      <w:proofErr w:type="spellEnd"/>
+    </w:p>
+    <w:p>
+      <w:pPr>
+        <w:jc w:val="both"/>
+      </w:pPr>
+    </w:p>
+    <w:p>
+      <w:pPr>
+        <w:pStyle w:val="Ttulo1"/>
+        <w:widowControl w:val="0"/>
+        <w:numPr>
+          <w:ilvl w:val="0"/>
+          <w:numId w:val="9"/>
+        </w:numPr>
+        <w:spacing w:before="0" w:after="160"/>
+        <w:contextualSpacing w:val="0"/>
+        <w:jc w:val="both"/>
+        <w:rPr>
+          <w:rFonts w:ascii="Arial" w:hAnsi="Arial" w:cs="Arial"/>
+          <w:sz w:val="24"/>
+          <w:szCs w:val="24"/>
+        </w:rPr>
+      </w:pPr>
+      <w:proofErr w:type="spellStart"/>
+      <w:r>
+        <w:rPr>
+          <w:rFonts w:ascii="Arial" w:hAnsi="Arial" w:cs="Arial"/>
+          <w:sz w:val="24"/>
+          <w:szCs w:val="24"/>
+        </w:rPr>
+        <w:t>NoSePuedeCantarRealEnvido</w:t>
+      </w:r>
+      <w:proofErr w:type="spellEnd"/>
+    </w:p>
+    <w:p>
+      <w:pPr>
+        <w:pStyle w:val="Ttulo1"/>
+        <w:widowControl w:val="0"/>
+        <w:numPr>
+          <w:ilvl w:val="0"/>
+          <w:numId w:val="9"/>
+        </w:numPr>
+        <w:spacing w:before="0" w:after="160"/>
+        <w:contextualSpacing w:val="0"/>
+        <w:jc w:val="both"/>
+        <w:rPr>
+          <w:rFonts w:ascii="Arial" w:hAnsi="Arial" w:cs="Arial"/>
+          <w:sz w:val="24"/>
+          <w:szCs w:val="24"/>
+        </w:rPr>
+      </w:pPr>
+      <w:proofErr w:type="spellStart"/>
+      <w:r>
+        <w:rPr>
+          <w:rFonts w:ascii="Arial" w:hAnsi="Arial" w:cs="Arial"/>
+          <w:sz w:val="24"/>
+          <w:szCs w:val="24"/>
+        </w:rPr>
+        <w:t>NoSePuedeCantarFaltaEnvido</w:t>
+      </w:r>
+      <w:proofErr w:type="spellEnd"/>
+    </w:p>
+    <w:p>
+      <w:pPr>
+        <w:pStyle w:val="Prrafodelista"/>
+        <w:numPr>
+          <w:ilvl w:val="0"/>
+          <w:numId w:val="9"/>
+        </w:numPr>
+        <w:spacing w:after="160"/>
+        <w:jc w:val="both"/>
+        <w:rPr>
+          <w:sz w:val="24"/>
+        </w:rPr>
+      </w:pPr>
+      <w:proofErr w:type="spellStart"/>
+      <w:r>
+        <w:rPr>
+          <w:sz w:val="24"/>
+        </w:rPr>
+        <w:t>NoSePuedeCantarFlorException</w:t>
+      </w:r>
+      <w:proofErr w:type="spellEnd"/>
+    </w:p>
+    <w:p>
+      <w:pPr>
+        <w:pStyle w:val="Prrafodelista"/>
+        <w:numPr>
+          <w:ilvl w:val="0"/>
+          <w:numId w:val="9"/>
+        </w:numPr>
+        <w:spacing w:after="160"/>
+        <w:jc w:val="both"/>
+        <w:rPr>
+          <w:sz w:val="24"/>
+        </w:rPr>
+      </w:pPr>
+      <w:proofErr w:type="spellStart"/>
+      <w:r>
+        <w:rPr>
+          <w:sz w:val="24"/>
+        </w:rPr>
+        <w:t>NoSePuedeCantarContraFlorException</w:t>
+      </w:r>
+      <w:proofErr w:type="spellEnd"/>
+    </w:p>
+    <w:p>
+      <w:pPr>
+        <w:pStyle w:val="Prrafodelista"/>
+        <w:numPr>
+          <w:ilvl w:val="0"/>
+          <w:numId w:val="9"/>
+        </w:numPr>
+        <w:spacing w:after="160"/>
+        <w:jc w:val="both"/>
+        <w:rPr>
+          <w:sz w:val="24"/>
+        </w:rPr>
+      </w:pPr>
+      <w:proofErr w:type="spellStart"/>
+      <w:r>
+        <w:rPr>
+          <w:sz w:val="24"/>
+        </w:rPr>
+        <w:t>NoSePuedeCantarTrucoException</w:t>
+      </w:r>
+      <w:proofErr w:type="spellEnd"/>
+    </w:p>
+    <w:p>
+      <w:pPr>
+        <w:pStyle w:val="Prrafodelista"/>
+        <w:numPr>
+          <w:ilvl w:val="0"/>
+          <w:numId w:val="9"/>
+        </w:numPr>
+        <w:spacing w:after="160"/>
+        <w:jc w:val="both"/>
+        <w:rPr>
+          <w:sz w:val="24"/>
+        </w:rPr>
+      </w:pPr>
+      <w:proofErr w:type="spellStart"/>
+      <w:r>
+        <w:rPr>
+          <w:sz w:val="24"/>
+        </w:rPr>
+        <w:t>NoSePuedeCantarRetrucoException</w:t>
+      </w:r>
+      <w:proofErr w:type="spellEnd"/>
+    </w:p>
+    <w:p>
+      <w:pPr>
+        <w:pStyle w:val="Prrafodelista"/>
+        <w:numPr>
+          <w:ilvl w:val="0"/>
+          <w:numId w:val="9"/>
+        </w:numPr>
+        <w:spacing w:after="160"/>
+        <w:jc w:val="both"/>
+        <w:rPr>
+          <w:sz w:val="24"/>
+        </w:rPr>
+      </w:pPr>
+      <w:proofErr w:type="spellStart"/>
+      <w:r>
+        <w:rPr>
+          <w:sz w:val="24"/>
+        </w:rPr>
+        <w:t>NoSePuedeCantarValeCuatroException</w:t>
+      </w:r>
+      <w:proofErr w:type="spellEnd"/>
+    </w:p>
+    <w:p>
+      <w:pPr>
+        <w:jc w:val="both"/>
+      </w:pPr>
+    </w:p>
+    <w:p>
+      <w:pPr>
+        <w:jc w:val="both"/>
+        <w:rPr>
+          <w:sz w:val="24"/>
+          <w:szCs w:val="24"/>
+        </w:rPr>
+      </w:pPr>
+      <w:r>
+        <w:rPr>
+          <w:sz w:val="24"/>
+          <w:szCs w:val="24"/>
+        </w:rPr>
+        <w:t xml:space="preserve">La próxima excepción es lanzada </w:t>
+      </w:r>
+      <w:r>
+        <w:rPr>
+          <w:sz w:val="24"/>
+          <w:szCs w:val="24"/>
+        </w:rPr>
+        <w:t>en los m</w:t>
+      </w:r>
+      <w:r>
+        <w:rPr>
+          <w:sz w:val="24"/>
+          <w:szCs w:val="24"/>
+        </w:rPr>
+        <w:t xml:space="preserve">étodos de </w:t>
+      </w:r>
+      <w:proofErr w:type="spellStart"/>
+      <w:r>
+        <w:rPr>
+          <w:i/>
+          <w:sz w:val="24"/>
+          <w:szCs w:val="24"/>
+        </w:rPr>
+        <w:t>PrimeraVuelta</w:t>
+      </w:r>
+      <w:proofErr w:type="spellEnd"/>
+      <w:r>
+        <w:rPr>
+          <w:sz w:val="24"/>
+          <w:szCs w:val="24"/>
+        </w:rPr>
+        <w:t xml:space="preserve"> si el juego fue iniciado en la modalidad sin flor y se intentó cantarla.</w:t>
+      </w:r>
+    </w:p>
+    <w:p>
+      <w:pPr>
+        <w:pStyle w:val="Prrafodelista"/>
+        <w:numPr>
+          <w:ilvl w:val="0"/>
+          <w:numId w:val="9"/>
+        </w:numPr>
+        <w:spacing w:after="160"/>
+        <w:jc w:val="both"/>
+        <w:rPr>
+          <w:sz w:val="24"/>
+        </w:rPr>
+      </w:pPr>
+      <w:proofErr w:type="spellStart"/>
+      <w:r>
+        <w:rPr>
+          <w:sz w:val="24"/>
+        </w:rPr>
+        <w:t>JuegoSinFlorException</w:t>
+      </w:r>
+      <w:proofErr w:type="spellEnd"/>
+    </w:p>
+    <w:p>
+      <w:pPr>
+        <w:pStyle w:val="Prrafodelista"/>
+        <w:spacing w:after="160"/>
+        <w:ind w:left="1080"/>
+        <w:jc w:val="both"/>
+        <w:rPr>
+          <w:sz w:val="24"/>
+        </w:rPr>
+      </w:pPr>
+    </w:p>
+    <w:p>
+      <w:pPr>
+        <w:pStyle w:val="Prrafodelista"/>
+        <w:spacing w:after="160"/>
+        <w:ind w:left="0"/>
+        <w:jc w:val="both"/>
+        <w:rPr>
+          <w:sz w:val="24"/>
+        </w:rPr>
+      </w:pPr>
+      <w:r>
+        <w:rPr>
+          <w:sz w:val="24"/>
+        </w:rPr>
+        <w:t xml:space="preserve">Las siguientes dos excepciones se lanzan en el estado de juego </w:t>
+      </w:r>
+      <w:proofErr w:type="spellStart"/>
+      <w:r>
+        <w:rPr>
+          <w:i/>
+          <w:sz w:val="24"/>
+        </w:rPr>
+        <w:t>FlorCantada</w:t>
+      </w:r>
+      <w:proofErr w:type="spellEnd"/>
+      <w:r>
+        <w:rPr>
+          <w:sz w:val="24"/>
+        </w:rPr>
+        <w:t xml:space="preserve">, al invocar el método </w:t>
+      </w:r>
+      <w:proofErr w:type="gramStart"/>
+      <w:r>
+        <w:rPr>
+          <w:i/>
+          <w:sz w:val="24"/>
+        </w:rPr>
+        <w:t>quiero(</w:t>
+      </w:r>
+      <w:proofErr w:type="gramEnd"/>
+      <w:r>
+        <w:rPr>
+          <w:i/>
+          <w:sz w:val="24"/>
+        </w:rPr>
+        <w:t>)</w:t>
+      </w:r>
+      <w:r>
+        <w:rPr>
+          <w:sz w:val="24"/>
+        </w:rPr>
+        <w:t xml:space="preserve"> y </w:t>
+      </w:r>
+      <w:proofErr w:type="spellStart"/>
+      <w:r>
+        <w:rPr>
+          <w:i/>
+          <w:sz w:val="24"/>
+        </w:rPr>
+        <w:t>noQuiero</w:t>
+      </w:r>
+      <w:proofErr w:type="spellEnd"/>
+      <w:r>
+        <w:rPr>
+          <w:i/>
+          <w:sz w:val="24"/>
+        </w:rPr>
+        <w:t>()</w:t>
+      </w:r>
+      <w:r>
+        <w:rPr>
+          <w:sz w:val="24"/>
+        </w:rPr>
+        <w:t xml:space="preserve"> respectivamente</w:t>
+      </w:r>
+      <w:r>
+        <w:rPr>
+          <w:sz w:val="24"/>
+        </w:rPr>
+        <w:t xml:space="preserve">. Cuando la mesa atrapa la primer </w:t>
+      </w:r>
+      <w:r>
+        <w:rPr>
+          <w:sz w:val="24"/>
+        </w:rPr>
+        <w:lastRenderedPageBreak/>
+        <w:t>excepción, interpreta que la flor no tuvo respuesta por parte del equipo contrario y que debe asignarle los puntos al equipo que la cantó.</w:t>
+      </w:r>
+    </w:p>
+    <w:p>
+      <w:pPr>
+        <w:pStyle w:val="Prrafodelista"/>
+        <w:numPr>
+          <w:ilvl w:val="0"/>
+          <w:numId w:val="9"/>
+        </w:numPr>
+        <w:spacing w:after="160"/>
+        <w:jc w:val="both"/>
+        <w:rPr>
+          <w:sz w:val="24"/>
+        </w:rPr>
+      </w:pPr>
+      <w:proofErr w:type="spellStart"/>
+      <w:r>
+        <w:rPr>
+          <w:sz w:val="24"/>
+        </w:rPr>
+        <w:t>NoSePuedeQuererFlorException</w:t>
+      </w:r>
+      <w:proofErr w:type="spellEnd"/>
+    </w:p>
+    <w:p>
+      <w:pPr>
+        <w:pStyle w:val="Prrafodelista"/>
+        <w:numPr>
+          <w:ilvl w:val="0"/>
+          <w:numId w:val="9"/>
+        </w:numPr>
+        <w:spacing w:after="160"/>
+        <w:jc w:val="both"/>
+        <w:rPr>
+          <w:sz w:val="24"/>
+        </w:rPr>
+      </w:pPr>
+      <w:proofErr w:type="spellStart"/>
+      <w:r>
+        <w:rPr>
+          <w:sz w:val="24"/>
+        </w:rPr>
+        <w:t>NoSePuedeNoQuererFlorException</w:t>
+      </w:r>
+      <w:proofErr w:type="spellEnd"/>
+    </w:p>
+    <w:p>
+      <w:pPr>
+        <w:spacing w:after="160"/>
+        <w:jc w:val="both"/>
+        <w:rPr>
+          <w:sz w:val="24"/>
+        </w:rPr>
+      </w:pPr>
+      <w:r>
+        <w:rPr>
+          <w:sz w:val="24"/>
+        </w:rPr>
+        <w:t xml:space="preserve">Cuando un estado de juego correspondiente al truco es querido y se intenta querer nuevamente se lanzan estas excepciones. Esto no es necesario realizarlo para los estados relacionados con el tanto (envido y flor) ya que al decir </w:t>
+      </w:r>
+      <w:proofErr w:type="gramStart"/>
+      <w:r>
+        <w:rPr>
+          <w:i/>
+          <w:sz w:val="24"/>
+        </w:rPr>
+        <w:t>quiero(</w:t>
+      </w:r>
+      <w:proofErr w:type="gramEnd"/>
+      <w:r>
+        <w:rPr>
+          <w:i/>
+          <w:sz w:val="24"/>
+        </w:rPr>
+        <w:t>)</w:t>
+      </w:r>
+      <w:r>
+        <w:rPr>
+          <w:sz w:val="24"/>
+        </w:rPr>
+        <w:t xml:space="preserve"> se devuelve un nuevo estado (de acuerdo al </w:t>
+      </w:r>
+      <w:r>
+        <w:rPr>
+          <w:i/>
+          <w:sz w:val="24"/>
+        </w:rPr>
+        <w:t>Diagrama de estados</w:t>
+      </w:r>
+      <w:r>
+        <w:rPr>
+          <w:sz w:val="24"/>
+        </w:rPr>
+        <w:t>), y se obtiene el ganador, asignándole los puntos correspondientes al equipo.</w:t>
+      </w:r>
+    </w:p>
+    <w:p>
+      <w:pPr>
+        <w:pStyle w:val="Prrafodelista"/>
+        <w:numPr>
+          <w:ilvl w:val="0"/>
+          <w:numId w:val="9"/>
+        </w:numPr>
+        <w:spacing w:after="160"/>
+        <w:jc w:val="both"/>
+        <w:rPr>
+          <w:sz w:val="24"/>
+        </w:rPr>
+      </w:pPr>
+      <w:proofErr w:type="spellStart"/>
+      <w:r>
+        <w:rPr>
+          <w:sz w:val="24"/>
+        </w:rPr>
+        <w:t>TrucoYaFueQueridoException</w:t>
+      </w:r>
+      <w:proofErr w:type="spellEnd"/>
+      <w:r>
+        <w:rPr>
+          <w:sz w:val="24"/>
+        </w:rPr>
+        <w:t xml:space="preserve">: se lanza en </w:t>
+      </w:r>
+      <w:proofErr w:type="spellStart"/>
+      <w:r>
+        <w:rPr>
+          <w:i/>
+          <w:sz w:val="24"/>
+        </w:rPr>
+        <w:t>TrucoQuerido</w:t>
+      </w:r>
+      <w:proofErr w:type="spellEnd"/>
+      <w:r>
+        <w:rPr>
+          <w:sz w:val="24"/>
+        </w:rPr>
+        <w:t>.</w:t>
+      </w:r>
+    </w:p>
+    <w:p>
+      <w:pPr>
+        <w:pStyle w:val="Prrafodelista"/>
+        <w:numPr>
+          <w:ilvl w:val="0"/>
+          <w:numId w:val="9"/>
+        </w:numPr>
+        <w:spacing w:after="160"/>
+        <w:jc w:val="both"/>
+        <w:rPr>
+          <w:sz w:val="24"/>
+        </w:rPr>
+      </w:pPr>
+      <w:proofErr w:type="spellStart"/>
+      <w:r>
+        <w:rPr>
+          <w:sz w:val="24"/>
+        </w:rPr>
+        <w:t>RetrucoYaFueQueridoException</w:t>
+      </w:r>
+      <w:proofErr w:type="spellEnd"/>
+      <w:r>
+        <w:rPr>
+          <w:sz w:val="24"/>
+        </w:rPr>
+        <w:t xml:space="preserve">: </w:t>
+      </w:r>
+      <w:r>
+        <w:rPr>
+          <w:sz w:val="24"/>
+        </w:rPr>
+        <w:t xml:space="preserve">se lanza en </w:t>
+      </w:r>
+      <w:proofErr w:type="spellStart"/>
+      <w:r>
+        <w:rPr>
+          <w:i/>
+          <w:sz w:val="24"/>
+        </w:rPr>
+        <w:t>Ret</w:t>
+      </w:r>
+      <w:r>
+        <w:rPr>
+          <w:i/>
+          <w:sz w:val="24"/>
+        </w:rPr>
+        <w:t>rucoQuerido</w:t>
+      </w:r>
+      <w:proofErr w:type="spellEnd"/>
+      <w:r>
+        <w:rPr>
+          <w:sz w:val="24"/>
+        </w:rPr>
+        <w:t>.</w:t>
+      </w:r>
+    </w:p>
+    <w:p>
+      <w:pPr>
+        <w:pStyle w:val="Prrafodelista"/>
+        <w:numPr>
+          <w:ilvl w:val="0"/>
+          <w:numId w:val="9"/>
+        </w:numPr>
+        <w:spacing w:after="160"/>
+        <w:jc w:val="both"/>
+        <w:rPr>
+          <w:sz w:val="24"/>
+        </w:rPr>
+      </w:pPr>
+      <w:proofErr w:type="spellStart"/>
+      <w:r>
+        <w:rPr>
+          <w:sz w:val="24"/>
+        </w:rPr>
+        <w:t>ValeCuatroYaFueQueridoException</w:t>
+      </w:r>
+      <w:proofErr w:type="spellEnd"/>
+      <w:r>
+        <w:rPr>
+          <w:sz w:val="24"/>
+        </w:rPr>
+        <w:t xml:space="preserve">: </w:t>
+      </w:r>
+      <w:r>
+        <w:rPr>
+          <w:sz w:val="24"/>
+        </w:rPr>
+        <w:t xml:space="preserve">se lanza en </w:t>
+      </w:r>
+      <w:proofErr w:type="spellStart"/>
+      <w:r>
+        <w:rPr>
+          <w:i/>
+          <w:sz w:val="24"/>
+        </w:rPr>
+        <w:t>ValeCuatro</w:t>
+      </w:r>
+      <w:r>
+        <w:rPr>
+          <w:i/>
+          <w:sz w:val="24"/>
+        </w:rPr>
+        <w:t>Querido</w:t>
+      </w:r>
+      <w:proofErr w:type="spellEnd"/>
+      <w:r>
+        <w:rPr>
+          <w:sz w:val="24"/>
+        </w:rPr>
+        <w:t>.</w:t>
+      </w:r>
+    </w:p>
+    <w:p>
+      <w:pPr>
+        <w:spacing w:after="160"/>
+        <w:jc w:val="both"/>
+        <w:rPr>
+          <w:sz w:val="24"/>
+        </w:rPr>
+      </w:pPr>
+      <w:r>
+        <w:rPr>
+          <w:sz w:val="24"/>
+        </w:rPr>
+        <w:t>La</w:t>
+      </w:r>
+      <w:r>
+        <w:rPr>
+          <w:sz w:val="24"/>
+        </w:rPr>
+        <w:t>s</w:t>
+      </w:r>
+      <w:r>
+        <w:rPr>
+          <w:sz w:val="24"/>
+        </w:rPr>
+        <w:t xml:space="preserve"> próximas excepciones son lanzadas cuando se intenta cantar retruco o vale cuatro y el equipo que lo hace fue el último en cantar, situación inválida en el juego.</w:t>
+      </w:r>
+    </w:p>
+    <w:p>
+      <w:pPr>
+        <w:pStyle w:val="Prrafodelista"/>
+        <w:numPr>
+          <w:ilvl w:val="0"/>
+          <w:numId w:val="9"/>
+        </w:numPr>
+        <w:spacing w:after="160"/>
+        <w:jc w:val="both"/>
+        <w:rPr>
+          <w:sz w:val="24"/>
+        </w:rPr>
+      </w:pPr>
+      <w:proofErr w:type="spellStart"/>
+      <w:r>
+        <w:rPr>
+          <w:sz w:val="24"/>
+        </w:rPr>
+        <w:t>EquipoQueCantoTrucoNoPuedeCantarRetrucoException</w:t>
+      </w:r>
+      <w:proofErr w:type="spellEnd"/>
+      <w:r>
+        <w:rPr>
+          <w:sz w:val="24"/>
+        </w:rPr>
+        <w:t xml:space="preserve">: se lanza en </w:t>
+      </w:r>
+      <w:proofErr w:type="spellStart"/>
+      <w:r>
+        <w:rPr>
+          <w:i/>
+          <w:sz w:val="24"/>
+        </w:rPr>
+        <w:t>TrucoQuerido</w:t>
+      </w:r>
+      <w:proofErr w:type="spellEnd"/>
+      <w:r>
+        <w:rPr>
+          <w:sz w:val="24"/>
+        </w:rPr>
+        <w:t>.</w:t>
+      </w:r>
+    </w:p>
+    <w:p>
+      <w:pPr>
+        <w:pStyle w:val="Prrafodelista"/>
+        <w:numPr>
+          <w:ilvl w:val="0"/>
+          <w:numId w:val="9"/>
+        </w:numPr>
+        <w:spacing w:after="160"/>
+        <w:jc w:val="both"/>
+        <w:rPr>
+          <w:sz w:val="24"/>
+        </w:rPr>
+      </w:pPr>
+      <w:proofErr w:type="spellStart"/>
+      <w:r>
+        <w:rPr>
+          <w:sz w:val="24"/>
+        </w:rPr>
+        <w:t>EquipoQueCantoRetrucoNoPuedeCantarValeCuatroException</w:t>
+      </w:r>
+      <w:proofErr w:type="spellEnd"/>
+      <w:r>
+        <w:rPr>
+          <w:sz w:val="24"/>
+        </w:rPr>
+        <w:t xml:space="preserve">: se lanza en </w:t>
+      </w:r>
+      <w:proofErr w:type="spellStart"/>
+      <w:r>
+        <w:rPr>
+          <w:i/>
+          <w:sz w:val="24"/>
+        </w:rPr>
+        <w:t>RetrucoQuerido</w:t>
+      </w:r>
+      <w:proofErr w:type="spellEnd"/>
+      <w:r>
+        <w:rPr>
+          <w:sz w:val="24"/>
+        </w:rPr>
+        <w:t>.</w:t>
+      </w:r>
+    </w:p>
+    <w:p>
+      <w:pPr>
+        <w:spacing w:after="160"/>
+        <w:jc w:val="both"/>
+        <w:rPr>
+          <w:sz w:val="24"/>
+        </w:rPr>
+      </w:pPr>
+      <w:r>
+        <w:rPr>
+          <w:sz w:val="24"/>
+        </w:rPr>
+        <w:t>Cuando se intenta querer o no querer cuando no se cantó nada aún se lanza esta excepción.</w:t>
+      </w:r>
+    </w:p>
+    <w:p>
+      <w:pPr>
+        <w:pStyle w:val="Prrafodelista"/>
+        <w:numPr>
+          <w:ilvl w:val="0"/>
+          <w:numId w:val="9"/>
+        </w:numPr>
+        <w:spacing w:after="160"/>
+        <w:jc w:val="both"/>
+        <w:rPr>
+          <w:sz w:val="24"/>
+        </w:rPr>
+      </w:pPr>
+      <w:proofErr w:type="spellStart"/>
+      <w:r>
+        <w:rPr>
+          <w:sz w:val="24"/>
+        </w:rPr>
+        <w:t>NadaCantadoException</w:t>
+      </w:r>
+      <w:proofErr w:type="spellEnd"/>
+      <w:r>
+        <w:rPr>
+          <w:sz w:val="24"/>
+        </w:rPr>
+        <w:t xml:space="preserve">: se lanza en </w:t>
+      </w:r>
+      <w:proofErr w:type="spellStart"/>
+      <w:r>
+        <w:rPr>
+          <w:i/>
+          <w:sz w:val="24"/>
+        </w:rPr>
+        <w:t>NadaCantado</w:t>
+      </w:r>
+      <w:proofErr w:type="spellEnd"/>
+      <w:r>
+        <w:rPr>
+          <w:sz w:val="24"/>
+        </w:rPr>
+        <w:t>.</w:t>
+      </w:r>
+    </w:p>
+    <w:p>
+      <w:pPr>
+        <w:spacing w:after="160"/>
+        <w:jc w:val="both"/>
+        <w:rPr>
+          <w:sz w:val="24"/>
+        </w:rPr>
+      </w:pPr>
+      <w:r>
+        <w:rPr>
+          <w:sz w:val="24"/>
+        </w:rPr>
+        <w:t>Se lanza en el constructor de Equipo cuando no recibe ningún jugador.</w:t>
+      </w:r>
+    </w:p>
+    <w:p>
+      <w:pPr>
+        <w:pStyle w:val="Prrafodelista"/>
+        <w:numPr>
+          <w:ilvl w:val="0"/>
+          <w:numId w:val="9"/>
+        </w:numPr>
+        <w:spacing w:after="160"/>
+        <w:jc w:val="both"/>
+        <w:rPr>
+          <w:sz w:val="24"/>
+        </w:rPr>
+      </w:pPr>
+      <w:proofErr w:type="spellStart"/>
+      <w:r>
+        <w:rPr>
+          <w:sz w:val="24"/>
+        </w:rPr>
+        <w:t>EquipoSinIntegrantesException</w:t>
+      </w:r>
+      <w:proofErr w:type="spellEnd"/>
+    </w:p>
+    <w:p>
+      <w:pPr>
+        <w:spacing w:after="160"/>
+        <w:jc w:val="both"/>
+        <w:rPr>
+          <w:sz w:val="24"/>
+        </w:rPr>
+      </w:pPr>
+      <w:r>
+        <w:rPr>
+          <w:sz w:val="24"/>
+        </w:rPr>
+        <w:t>Se lanza cuando un jugador canta tanto y su lugar en la mesa no se lo permite.</w:t>
+      </w:r>
+    </w:p>
+    <w:p>
+      <w:pPr>
+        <w:pStyle w:val="Prrafodelista"/>
+        <w:numPr>
+          <w:ilvl w:val="0"/>
+          <w:numId w:val="9"/>
+        </w:numPr>
+        <w:spacing w:after="160"/>
+        <w:jc w:val="both"/>
+        <w:rPr>
+          <w:sz w:val="24"/>
+        </w:rPr>
+      </w:pPr>
+      <w:proofErr w:type="spellStart"/>
+      <w:r>
+        <w:rPr>
+          <w:sz w:val="24"/>
+        </w:rPr>
+        <w:t>JugadorNoPieNoPuedeCantarEnvido</w:t>
+      </w:r>
+      <w:proofErr w:type="spellEnd"/>
+    </w:p>
+    <w:p>
+      <w:pPr>
+        <w:spacing w:after="160"/>
+        <w:jc w:val="both"/>
+        <w:rPr>
+          <w:sz w:val="24"/>
+        </w:rPr>
+      </w:pPr>
+      <w:r>
+        <w:rPr>
+          <w:sz w:val="24"/>
+        </w:rPr>
+        <w:t>Se lanza cuando se intenta calcular la flor de un jugador, el equipo del jugador la recibe, y si ninguno tiene</w:t>
+      </w:r>
+      <w:r>
+        <w:rPr>
+          <w:sz w:val="24"/>
+        </w:rPr>
+        <w:t>, se lanza a un nivel superior, indicando que el canto de flor fue inválido.</w:t>
+      </w:r>
+    </w:p>
+    <w:p>
+      <w:pPr>
+        <w:pStyle w:val="Prrafodelista"/>
+        <w:numPr>
+          <w:ilvl w:val="0"/>
+          <w:numId w:val="9"/>
+        </w:numPr>
+        <w:spacing w:after="160"/>
+        <w:jc w:val="both"/>
+        <w:rPr>
+          <w:sz w:val="24"/>
+        </w:rPr>
+      </w:pPr>
+      <w:proofErr w:type="spellStart"/>
+      <w:r>
+        <w:rPr>
+          <w:sz w:val="24"/>
+        </w:rPr>
+        <w:t>JugadorNoTieneFlorException</w:t>
+      </w:r>
+      <w:proofErr w:type="spellEnd"/>
+    </w:p>
+    <w:p>
+      <w:pPr>
+        <w:spacing w:after="160"/>
+        <w:jc w:val="both"/>
+        <w:rPr>
+          <w:sz w:val="24"/>
+        </w:rPr>
+      </w:pPr>
+      <w:r>
+        <w:rPr>
+          <w:sz w:val="24"/>
+        </w:rPr>
+        <w:t>Esta excepción es lanzada cuando un jugador realiza una jugada, pero la carta que se intenta jugar no está en la mano del jugador.</w:t>
+      </w:r>
+    </w:p>
+    <w:p>
+      <w:pPr>
+        <w:pStyle w:val="Prrafodelista"/>
+        <w:numPr>
+          <w:ilvl w:val="0"/>
+          <w:numId w:val="9"/>
+        </w:numPr>
+        <w:spacing w:after="160"/>
+        <w:jc w:val="both"/>
+        <w:rPr>
+          <w:sz w:val="24"/>
+        </w:rPr>
+      </w:pPr>
+      <w:proofErr w:type="spellStart"/>
+      <w:r>
+        <w:rPr>
+          <w:sz w:val="24"/>
+        </w:rPr>
+        <w:t>LaCartaNoSeEncuentraEnLaManoDelJugadorException</w:t>
+      </w:r>
+      <w:proofErr w:type="spellEnd"/>
+    </w:p>
+    <w:p>
+      <w:pPr>
+        <w:spacing w:after="160"/>
+        <w:jc w:val="both"/>
+        <w:rPr>
+          <w:sz w:val="24"/>
+        </w:rPr>
+      </w:pPr>
+      <w:r>
+        <w:rPr>
+          <w:sz w:val="24"/>
+        </w:rPr>
+        <w:t>Es lanzada si un jugador realiza una jugada sin una carta</w:t>
+      </w:r>
+      <w:r>
+        <w:rPr>
+          <w:sz w:val="24"/>
+        </w:rPr>
+        <w:t xml:space="preserve">, es decir con un objeto </w:t>
+      </w:r>
+      <w:proofErr w:type="spellStart"/>
+      <w:r>
+        <w:rPr>
+          <w:i/>
+          <w:sz w:val="24"/>
+        </w:rPr>
+        <w:t>null</w:t>
+      </w:r>
+      <w:proofErr w:type="spellEnd"/>
+      <w:r>
+        <w:rPr>
+          <w:sz w:val="24"/>
+        </w:rPr>
+        <w:t>.</w:t>
+      </w:r>
+    </w:p>
+    <w:p>
+      <w:pPr>
+        <w:pStyle w:val="Prrafodelista"/>
+        <w:numPr>
+          <w:ilvl w:val="0"/>
+          <w:numId w:val="9"/>
+        </w:numPr>
+        <w:spacing w:after="160"/>
+        <w:jc w:val="both"/>
+        <w:rPr>
+          <w:sz w:val="24"/>
+        </w:rPr>
+      </w:pPr>
+      <w:proofErr w:type="spellStart"/>
+      <w:r>
+        <w:rPr>
+          <w:sz w:val="24"/>
+        </w:rPr>
+        <w:t>NoHayCartasParaJugar</w:t>
+      </w:r>
+      <w:proofErr w:type="spellEnd"/>
+    </w:p>
+    <w:p>
+      <w:pPr>
+        <w:spacing w:after="160"/>
+        <w:jc w:val="both"/>
+        <w:rPr>
+          <w:sz w:val="24"/>
+        </w:rPr>
+      </w:pPr>
+    </w:p>
+    <w:p>
+      <w:pPr>
+        <w:spacing w:after="160"/>
+        <w:jc w:val="both"/>
+        <w:rPr>
+          <w:sz w:val="24"/>
+        </w:rPr>
+      </w:pPr>
+      <w:r>
+        <w:rPr>
+          <w:sz w:val="24"/>
+        </w:rPr>
+        <w:lastRenderedPageBreak/>
+        <w:t>Esta excepció</w:t>
+      </w:r>
+      <w:r>
+        <w:rPr>
+          <w:sz w:val="24"/>
+        </w:rPr>
+        <w:t>n</w:t>
+      </w:r>
+      <w:r>
+        <w:rPr>
+          <w:sz w:val="24"/>
+        </w:rPr>
+        <w:t xml:space="preserve"> se lanza cuando al sumarle los puntos del tanto o del truco a un equipo, los puntos del mismo superan los treinta puntos necesarios para ser consagrados ganadores.</w:t>
+      </w:r>
+    </w:p>
+    <w:p>
+      <w:pPr>
+        <w:pStyle w:val="Prrafodelista"/>
+        <w:numPr>
+          <w:ilvl w:val="0"/>
+          <w:numId w:val="9"/>
+        </w:numPr>
+        <w:spacing w:after="160"/>
+        <w:jc w:val="both"/>
+        <w:rPr>
+          <w:sz w:val="24"/>
+        </w:rPr>
+      </w:pPr>
+      <w:proofErr w:type="spellStart"/>
+      <w:r>
+        <w:rPr>
+          <w:sz w:val="24"/>
+        </w:rPr>
+        <w:t>JuegoTerminadoException</w:t>
+      </w:r>
+      <w:bookmarkStart w:id="21" w:name="_GoBack"/>
       <w:bookmarkEnd w:id="21"/>
-    </w:p>
+      <w:proofErr w:type="spellEnd"/>
+    </w:p>
+    <w:p/>
+    <w:p/>
     <w:p>
       <w:r>
         <w:br w:type="page"/>
@@ -3362,15 +5289,7 @@
           <w:sz w:val="20"/>
           <w:szCs w:val="20"/>
         </w:rPr>
-        <w:t>¿Utiliza polimorfismo en las situaciones espe</w:t>
-      </w:r>
-      <w:r>
-        <w:rPr>
-          <w:rFonts w:ascii="Verdana" w:eastAsia="Verdana" w:hAnsi="Verdana" w:cs="Verdana"/>
-          <w:sz w:val="20"/>
-          <w:szCs w:val="20"/>
-        </w:rPr>
-        <w:t>radas?</w:t>
+        <w:t>¿Utiliza polimorfismo en las situaciones esperadas?</w:t>
       </w:r>
     </w:p>
     <w:p>
@@ -3572,15 +5491,7 @@
           <w:sz w:val="20"/>
           <w:szCs w:val="20"/>
         </w:rPr>
-        <w:t>¿Está bien utiliz</w:t>
-      </w:r>
-      <w:r>
-        <w:rPr>
-          <w:rFonts w:ascii="Verdana" w:eastAsia="Verdana" w:hAnsi="Verdana" w:cs="Verdana"/>
-          <w:sz w:val="20"/>
-          <w:szCs w:val="20"/>
-        </w:rPr>
-        <w:t>ada la notación?</w:t>
+        <w:t>¿Está bien utilizada la notación?</w:t>
       </w:r>
     </w:p>
     <w:p>
@@ -3665,12 +5576,6 @@
       <w:pPr>
         <w:widowControl w:val="0"/>
       </w:pPr>
-      <w:hyperlink r:id="rId8"/>
-    </w:p>
-    <w:p>
-      <w:pPr>
-        <w:widowControl w:val="0"/>
-      </w:pPr>
       <w:hyperlink r:id="rId9"/>
     </w:p>
     <w:p>
@@ -3690,6 +5595,12 @@
         <w:widowControl w:val="0"/>
       </w:pPr>
       <w:hyperlink r:id="rId12"/>
+    </w:p>
+    <w:p>
+      <w:pPr>
+        <w:widowControl w:val="0"/>
+      </w:pPr>
+      <w:hyperlink r:id="rId13"/>
     </w:p>
     <w:p>
       <w:pPr>
@@ -3698,7 +5609,7 @@
     </w:p>
     <w:p/>
     <w:sectPr>
-      <w:footerReference w:type="default" r:id="rId13"/>
+      <w:footerReference w:type="default" r:id="rId14"/>
       <w:pgSz w:w="11906" w:h="16838"/>
       <w:pgMar w:top="1133" w:right="1133" w:bottom="1133" w:left="1133" w:header="720" w:footer="720" w:gutter="0"/>
       <w:pgNumType w:start="1"/>
@@ -3761,7 +5672,7 @@
       <w:rPr>
         <w:noProof/>
       </w:rPr>
-      <w:t>5</w:t>
+      <w:t>8</w:t>
     </w:r>
     <w:r>
       <w:fldChar w:fldCharType="end"/>
@@ -3807,6 +5718,119 @@
 <file path=word/numbering.xml><?xml version="1.0" encoding="utf-8"?>
 <w:numbering xmlns:wpc="http://schemas.microsoft.com/office/word/2010/wordprocessingCanvas" xmlns:mc="http://schemas.openxmlformats.org/markup-compatibility/2006" xmlns:o="urn:schemas-microsoft-com:office:office" xmlns:r="http://schemas.openxmlformats.org/officeDocument/2006/relationships" xmlns:m="http://schemas.openxmlformats.org/officeDocument/2006/math" xmlns:v="urn:schemas-microsoft-com:vml" xmlns:wp14="http://schemas.microsoft.com/office/word/2010/wordprocessingDrawing" xmlns:wp="http://schemas.openxmlformats.org/drawingml/2006/wordprocessingDrawing" xmlns:w10="urn:schemas-microsoft-com:office:word" xmlns:w="http://schemas.openxmlformats.org/wordprocessingml/2006/main" xmlns:w14="http://schemas.microsoft.com/office/word/2010/wordml" xmlns:wpg="http://schemas.microsoft.com/office/word/2010/wordprocessingGroup" xmlns:wpi="http://schemas.microsoft.com/office/word/2010/wordprocessingInk" xmlns:wne="http://schemas.microsoft.com/office/word/2006/wordml" xmlns:wps="http://schemas.microsoft.com/office/word/2010/wordprocessingShape" mc:Ignorable="w14 wp14">
   <w:abstractNum w:abstractNumId="0">
+    <w:nsid w:val="28341CAA"/>
+    <w:multiLevelType w:val="hybridMultilevel"/>
+    <w:tmpl w:val="D2965A96"/>
+    <w:lvl w:ilvl="0" w:tplc="0C0A0001">
+      <w:start w:val="1"/>
+      <w:numFmt w:val="bullet"/>
+      <w:lvlText w:val=""/>
+      <w:lvlJc w:val="left"/>
+      <w:pPr>
+        <w:ind w:left="720" w:hanging="360"/>
+      </w:pPr>
+      <w:rPr>
+        <w:rFonts w:ascii="Symbol" w:hAnsi="Symbol" w:hint="default"/>
+      </w:rPr>
+    </w:lvl>
+    <w:lvl w:ilvl="1" w:tplc="0C0A0003" w:tentative="1">
+      <w:start w:val="1"/>
+      <w:numFmt w:val="bullet"/>
+      <w:lvlText w:val="o"/>
+      <w:lvlJc w:val="left"/>
+      <w:pPr>
+        <w:ind w:left="1440" w:hanging="360"/>
+      </w:pPr>
+      <w:rPr>
+        <w:rFonts w:ascii="Courier New" w:hAnsi="Courier New" w:cs="Courier New" w:hint="default"/>
+      </w:rPr>
+    </w:lvl>
+    <w:lvl w:ilvl="2" w:tplc="0C0A0005" w:tentative="1">
+      <w:start w:val="1"/>
+      <w:numFmt w:val="bullet"/>
+      <w:lvlText w:val=""/>
+      <w:lvlJc w:val="left"/>
+      <w:pPr>
+        <w:ind w:left="2160" w:hanging="360"/>
+      </w:pPr>
+      <w:rPr>
+        <w:rFonts w:ascii="Wingdings" w:hAnsi="Wingdings" w:hint="default"/>
+      </w:rPr>
+    </w:lvl>
+    <w:lvl w:ilvl="3" w:tplc="0C0A0001" w:tentative="1">
+      <w:start w:val="1"/>
+      <w:numFmt w:val="bullet"/>
+      <w:lvlText w:val=""/>
+      <w:lvlJc w:val="left"/>
+      <w:pPr>
+        <w:ind w:left="2880" w:hanging="360"/>
+      </w:pPr>
+      <w:rPr>
+        <w:rFonts w:ascii="Symbol" w:hAnsi="Symbol" w:hint="default"/>
+      </w:rPr>
+    </w:lvl>
+    <w:lvl w:ilvl="4" w:tplc="0C0A0003" w:tentative="1">
+      <w:start w:val="1"/>
+      <w:numFmt w:val="bullet"/>
+      <w:lvlText w:val="o"/>
+      <w:lvlJc w:val="left"/>
+      <w:pPr>
+        <w:ind w:left="3600" w:hanging="360"/>
+      </w:pPr>
+      <w:rPr>
+        <w:rFonts w:ascii="Courier New" w:hAnsi="Courier New" w:cs="Courier New" w:hint="default"/>
+      </w:rPr>
+    </w:lvl>
+    <w:lvl w:ilvl="5" w:tplc="0C0A0005" w:tentative="1">
+      <w:start w:val="1"/>
+      <w:numFmt w:val="bullet"/>
+      <w:lvlText w:val=""/>
+      <w:lvlJc w:val="left"/>
+      <w:pPr>
+        <w:ind w:left="4320" w:hanging="360"/>
+      </w:pPr>
+      <w:rPr>
+        <w:rFonts w:ascii="Wingdings" w:hAnsi="Wingdings" w:hint="default"/>
+      </w:rPr>
+    </w:lvl>
+    <w:lvl w:ilvl="6" w:tplc="0C0A0001" w:tentative="1">
+      <w:start w:val="1"/>
+      <w:numFmt w:val="bullet"/>
+      <w:lvlText w:val=""/>
+      <w:lvlJc w:val="left"/>
+      <w:pPr>
+        <w:ind w:left="5040" w:hanging="360"/>
+      </w:pPr>
+      <w:rPr>
+        <w:rFonts w:ascii="Symbol" w:hAnsi="Symbol" w:hint="default"/>
+      </w:rPr>
+    </w:lvl>
+    <w:lvl w:ilvl="7" w:tplc="0C0A0003" w:tentative="1">
+      <w:start w:val="1"/>
+      <w:numFmt w:val="bullet"/>
+      <w:lvlText w:val="o"/>
+      <w:lvlJc w:val="left"/>
+      <w:pPr>
+        <w:ind w:left="5760" w:hanging="360"/>
+      </w:pPr>
+      <w:rPr>
+        <w:rFonts w:ascii="Courier New" w:hAnsi="Courier New" w:cs="Courier New" w:hint="default"/>
+      </w:rPr>
+    </w:lvl>
+    <w:lvl w:ilvl="8" w:tplc="0C0A0005" w:tentative="1">
+      <w:start w:val="1"/>
+      <w:numFmt w:val="bullet"/>
+      <w:lvlText w:val=""/>
+      <w:lvlJc w:val="left"/>
+      <w:pPr>
+        <w:ind w:left="6480" w:hanging="360"/>
+      </w:pPr>
+      <w:rPr>
+        <w:rFonts w:ascii="Wingdings" w:hAnsi="Wingdings" w:hint="default"/>
+      </w:rPr>
+    </w:lvl>
+  </w:abstractNum>
+  <w:abstractNum w:abstractNumId="1">
     <w:nsid w:val="2B896543"/>
     <w:multiLevelType w:val="multilevel"/>
     <w:tmpl w:val="21A8A56A"/>
@@ -4000,7 +6024,7 @@
       </w:rPr>
     </w:lvl>
   </w:abstractNum>
-  <w:abstractNum w:abstractNumId="1">
+  <w:abstractNum w:abstractNumId="2">
     <w:nsid w:val="3177678D"/>
     <w:multiLevelType w:val="multilevel"/>
     <w:tmpl w:val="A746AAFA"/>
@@ -4113,7 +6137,120 @@
       </w:rPr>
     </w:lvl>
   </w:abstractNum>
-  <w:abstractNum w:abstractNumId="2">
+  <w:abstractNum w:abstractNumId="3">
+    <w:nsid w:val="39424F6C"/>
+    <w:multiLevelType w:val="hybridMultilevel"/>
+    <w:tmpl w:val="FC747B82"/>
+    <w:lvl w:ilvl="0" w:tplc="0C0A000F">
+      <w:start w:val="1"/>
+      <w:numFmt w:val="decimal"/>
+      <w:lvlText w:val="%1."/>
+      <w:lvlJc w:val="left"/>
+      <w:pPr>
+        <w:ind w:left="720" w:hanging="360"/>
+      </w:pPr>
+      <w:rPr>
+        <w:rFonts w:hint="default"/>
+      </w:rPr>
+    </w:lvl>
+    <w:lvl w:ilvl="1" w:tplc="0C0A0003" w:tentative="1">
+      <w:start w:val="1"/>
+      <w:numFmt w:val="bullet"/>
+      <w:lvlText w:val="o"/>
+      <w:lvlJc w:val="left"/>
+      <w:pPr>
+        <w:ind w:left="1440" w:hanging="360"/>
+      </w:pPr>
+      <w:rPr>
+        <w:rFonts w:ascii="Courier New" w:hAnsi="Courier New" w:cs="Courier New" w:hint="default"/>
+      </w:rPr>
+    </w:lvl>
+    <w:lvl w:ilvl="2" w:tplc="0C0A0005" w:tentative="1">
+      <w:start w:val="1"/>
+      <w:numFmt w:val="bullet"/>
+      <w:lvlText w:val=""/>
+      <w:lvlJc w:val="left"/>
+      <w:pPr>
+        <w:ind w:left="2160" w:hanging="360"/>
+      </w:pPr>
+      <w:rPr>
+        <w:rFonts w:ascii="Wingdings" w:hAnsi="Wingdings" w:hint="default"/>
+      </w:rPr>
+    </w:lvl>
+    <w:lvl w:ilvl="3" w:tplc="0C0A0001" w:tentative="1">
+      <w:start w:val="1"/>
+      <w:numFmt w:val="bullet"/>
+      <w:lvlText w:val=""/>
+      <w:lvlJc w:val="left"/>
+      <w:pPr>
+        <w:ind w:left="2880" w:hanging="360"/>
+      </w:pPr>
+      <w:rPr>
+        <w:rFonts w:ascii="Symbol" w:hAnsi="Symbol" w:hint="default"/>
+      </w:rPr>
+    </w:lvl>
+    <w:lvl w:ilvl="4" w:tplc="0C0A0003" w:tentative="1">
+      <w:start w:val="1"/>
+      <w:numFmt w:val="bullet"/>
+      <w:lvlText w:val="o"/>
+      <w:lvlJc w:val="left"/>
+      <w:pPr>
+        <w:ind w:left="3600" w:hanging="360"/>
+      </w:pPr>
+      <w:rPr>
+        <w:rFonts w:ascii="Courier New" w:hAnsi="Courier New" w:cs="Courier New" w:hint="default"/>
+      </w:rPr>
+    </w:lvl>
+    <w:lvl w:ilvl="5" w:tplc="0C0A0005" w:tentative="1">
+      <w:start w:val="1"/>
+      <w:numFmt w:val="bullet"/>
+      <w:lvlText w:val=""/>
+      <w:lvlJc w:val="left"/>
+      <w:pPr>
+        <w:ind w:left="4320" w:hanging="360"/>
+      </w:pPr>
+      <w:rPr>
+        <w:rFonts w:ascii="Wingdings" w:hAnsi="Wingdings" w:hint="default"/>
+      </w:rPr>
+    </w:lvl>
+    <w:lvl w:ilvl="6" w:tplc="0C0A0001" w:tentative="1">
+      <w:start w:val="1"/>
+      <w:numFmt w:val="bullet"/>
+      <w:lvlText w:val=""/>
+      <w:lvlJc w:val="left"/>
+      <w:pPr>
+        <w:ind w:left="5040" w:hanging="360"/>
+      </w:pPr>
+      <w:rPr>
+        <w:rFonts w:ascii="Symbol" w:hAnsi="Symbol" w:hint="default"/>
+      </w:rPr>
+    </w:lvl>
+    <w:lvl w:ilvl="7" w:tplc="0C0A0003" w:tentative="1">
+      <w:start w:val="1"/>
+      <w:numFmt w:val="bullet"/>
+      <w:lvlText w:val="o"/>
+      <w:lvlJc w:val="left"/>
+      <w:pPr>
+        <w:ind w:left="5760" w:hanging="360"/>
+      </w:pPr>
+      <w:rPr>
+        <w:rFonts w:ascii="Courier New" w:hAnsi="Courier New" w:cs="Courier New" w:hint="default"/>
+      </w:rPr>
+    </w:lvl>
+    <w:lvl w:ilvl="8" w:tplc="0C0A0005" w:tentative="1">
+      <w:start w:val="1"/>
+      <w:numFmt w:val="bullet"/>
+      <w:lvlText w:val=""/>
+      <w:lvlJc w:val="left"/>
+      <w:pPr>
+        <w:ind w:left="6480" w:hanging="360"/>
+      </w:pPr>
+      <w:rPr>
+        <w:rFonts w:ascii="Wingdings" w:hAnsi="Wingdings" w:hint="default"/>
+      </w:rPr>
+    </w:lvl>
+  </w:abstractNum>
+  <w:abstractNum w:abstractNumId="4">
     <w:nsid w:val="4F7B5800"/>
     <w:multiLevelType w:val="multilevel"/>
     <w:tmpl w:val="67628FC2"/>
@@ -4307,7 +6444,120 @@
       </w:rPr>
     </w:lvl>
   </w:abstractNum>
-  <w:abstractNum w:abstractNumId="3">
+  <w:abstractNum w:abstractNumId="5">
+    <w:nsid w:val="655A7BE8"/>
+    <w:multiLevelType w:val="hybridMultilevel"/>
+    <w:tmpl w:val="92740AA2"/>
+    <w:lvl w:ilvl="0" w:tplc="0C0A0001">
+      <w:start w:val="1"/>
+      <w:numFmt w:val="bullet"/>
+      <w:lvlText w:val=""/>
+      <w:lvlJc w:val="left"/>
+      <w:pPr>
+        <w:ind w:left="1080" w:hanging="360"/>
+      </w:pPr>
+      <w:rPr>
+        <w:rFonts w:ascii="Symbol" w:hAnsi="Symbol" w:hint="default"/>
+      </w:rPr>
+    </w:lvl>
+    <w:lvl w:ilvl="1" w:tplc="0C0A0003" w:tentative="1">
+      <w:start w:val="1"/>
+      <w:numFmt w:val="bullet"/>
+      <w:lvlText w:val="o"/>
+      <w:lvlJc w:val="left"/>
+      <w:pPr>
+        <w:ind w:left="1800" w:hanging="360"/>
+      </w:pPr>
+      <w:rPr>
+        <w:rFonts w:ascii="Courier New" w:hAnsi="Courier New" w:cs="Courier New" w:hint="default"/>
+      </w:rPr>
+    </w:lvl>
+    <w:lvl w:ilvl="2" w:tplc="0C0A0005" w:tentative="1">
+      <w:start w:val="1"/>
+      <w:numFmt w:val="bullet"/>
+      <w:lvlText w:val=""/>
+      <w:lvlJc w:val="left"/>
+      <w:pPr>
+        <w:ind w:left="2520" w:hanging="360"/>
+      </w:pPr>
+      <w:rPr>
+        <w:rFonts w:ascii="Wingdings" w:hAnsi="Wingdings" w:hint="default"/>
+      </w:rPr>
+    </w:lvl>
+    <w:lvl w:ilvl="3" w:tplc="0C0A0001" w:tentative="1">
+      <w:start w:val="1"/>
+      <w:numFmt w:val="bullet"/>
+      <w:lvlText w:val=""/>
+      <w:lvlJc w:val="left"/>
+      <w:pPr>
+        <w:ind w:left="3240" w:hanging="360"/>
+      </w:pPr>
+      <w:rPr>
+        <w:rFonts w:ascii="Symbol" w:hAnsi="Symbol" w:hint="default"/>
+      </w:rPr>
+    </w:lvl>
+    <w:lvl w:ilvl="4" w:tplc="0C0A0003" w:tentative="1">
+      <w:start w:val="1"/>
+      <w:numFmt w:val="bullet"/>
+      <w:lvlText w:val="o"/>
+      <w:lvlJc w:val="left"/>
+      <w:pPr>
+        <w:ind w:left="3960" w:hanging="360"/>
+      </w:pPr>
+      <w:rPr>
+        <w:rFonts w:ascii="Courier New" w:hAnsi="Courier New" w:cs="Courier New" w:hint="default"/>
+      </w:rPr>
+    </w:lvl>
+    <w:lvl w:ilvl="5" w:tplc="0C0A0005" w:tentative="1">
+      <w:start w:val="1"/>
+      <w:numFmt w:val="bullet"/>
+      <w:lvlText w:val=""/>
+      <w:lvlJc w:val="left"/>
+      <w:pPr>
+        <w:ind w:left="4680" w:hanging="360"/>
+      </w:pPr>
+      <w:rPr>
+        <w:rFonts w:ascii="Wingdings" w:hAnsi="Wingdings" w:hint="default"/>
+      </w:rPr>
+    </w:lvl>
+    <w:lvl w:ilvl="6" w:tplc="0C0A0001" w:tentative="1">
+      <w:start w:val="1"/>
+      <w:numFmt w:val="bullet"/>
+      <w:lvlText w:val=""/>
+      <w:lvlJc w:val="left"/>
+      <w:pPr>
+        <w:ind w:left="5400" w:hanging="360"/>
+      </w:pPr>
+      <w:rPr>
+        <w:rFonts w:ascii="Symbol" w:hAnsi="Symbol" w:hint="default"/>
+      </w:rPr>
+    </w:lvl>
+    <w:lvl w:ilvl="7" w:tplc="0C0A0003" w:tentative="1">
+      <w:start w:val="1"/>
+      <w:numFmt w:val="bullet"/>
+      <w:lvlText w:val="o"/>
+      <w:lvlJc w:val="left"/>
+      <w:pPr>
+        <w:ind w:left="6120" w:hanging="360"/>
+      </w:pPr>
+      <w:rPr>
+        <w:rFonts w:ascii="Courier New" w:hAnsi="Courier New" w:cs="Courier New" w:hint="default"/>
+      </w:rPr>
+    </w:lvl>
+    <w:lvl w:ilvl="8" w:tplc="0C0A0005" w:tentative="1">
+      <w:start w:val="1"/>
+      <w:numFmt w:val="bullet"/>
+      <w:lvlText w:val=""/>
+      <w:lvlJc w:val="left"/>
+      <w:pPr>
+        <w:ind w:left="6840" w:hanging="360"/>
+      </w:pPr>
+      <w:rPr>
+        <w:rFonts w:ascii="Wingdings" w:hAnsi="Wingdings" w:hint="default"/>
+      </w:rPr>
+    </w:lvl>
+  </w:abstractNum>
+  <w:abstractNum w:abstractNumId="6">
     <w:nsid w:val="67F45796"/>
     <w:multiLevelType w:val="multilevel"/>
     <w:tmpl w:val="CF58E968"/>
@@ -4420,7 +6670,7 @@
       </w:rPr>
     </w:lvl>
   </w:abstractNum>
-  <w:abstractNum w:abstractNumId="4">
+  <w:abstractNum w:abstractNumId="7">
     <w:nsid w:val="746C2939"/>
     <w:multiLevelType w:val="hybridMultilevel"/>
     <w:tmpl w:val="617EB1D8"/>
@@ -4533,7 +6783,7 @@
       </w:rPr>
     </w:lvl>
   </w:abstractNum>
-  <w:abstractNum w:abstractNumId="5">
+  <w:abstractNum w:abstractNumId="8">
     <w:nsid w:val="7EC64CCB"/>
     <w:multiLevelType w:val="multilevel"/>
     <w:tmpl w:val="8E32B364"/>
@@ -4728,22 +6978,31 @@
     </w:lvl>
   </w:abstractNum>
   <w:num w:numId="1">
+    <w:abstractNumId w:val="1"/>
+  </w:num>
+  <w:num w:numId="2">
+    <w:abstractNumId w:val="2"/>
+  </w:num>
+  <w:num w:numId="3">
+    <w:abstractNumId w:val="6"/>
+  </w:num>
+  <w:num w:numId="4">
+    <w:abstractNumId w:val="8"/>
+  </w:num>
+  <w:num w:numId="5">
+    <w:abstractNumId w:val="4"/>
+  </w:num>
+  <w:num w:numId="6">
+    <w:abstractNumId w:val="7"/>
+  </w:num>
+  <w:num w:numId="7">
+    <w:abstractNumId w:val="3"/>
+  </w:num>
+  <w:num w:numId="8">
     <w:abstractNumId w:val="0"/>
   </w:num>
-  <w:num w:numId="2">
-    <w:abstractNumId w:val="1"/>
-  </w:num>
-  <w:num w:numId="3">
-    <w:abstractNumId w:val="3"/>
-  </w:num>
-  <w:num w:numId="4">
+  <w:num w:numId="9">
     <w:abstractNumId w:val="5"/>
-  </w:num>
-  <w:num w:numId="5">
-    <w:abstractNumId w:val="2"/>
-  </w:num>
-  <w:num w:numId="6">
-    <w:abstractNumId w:val="4"/>
   </w:num>
 </w:numbering>
 </file>
@@ -5015,6 +7274,7 @@
   <w:style w:type="character" w:default="1" w:styleId="Fuentedeprrafopredeter">
     <w:name w:val="Default Paragraph Font"/>
     <w:uiPriority w:val="1"/>
+    <w:semiHidden/>
     <w:unhideWhenUsed/>
   </w:style>
   <w:style w:type="table" w:default="1" w:styleId="Tablanormal">
@@ -5376,6 +7636,7 @@
   <w:style w:type="character" w:default="1" w:styleId="Fuentedeprrafopredeter">
     <w:name w:val="Default Paragraph Font"/>
     <w:uiPriority w:val="1"/>
+    <w:semiHidden/>
     <w:unhideWhenUsed/>
   </w:style>
   <w:style w:type="table" w:default="1" w:styleId="Tablanormal">
@@ -5753,4 +8014,16 @@
   <a:objectDefaults/>
   <a:extraClrSchemeLst/>
 </a:theme>
+</file>
+
+<file path=customXml/item1.xml><?xml version="1.0" encoding="utf-8"?>
+<b:Sources xmlns:b="http://schemas.openxmlformats.org/officeDocument/2006/bibliography" xmlns="http://schemas.openxmlformats.org/officeDocument/2006/bibliography" SelectedStyle="\APA.XSL" StyleName="APA"/>
+</file>
+
+<file path=customXml/itemProps1.xml><?xml version="1.0" encoding="utf-8"?>
+<ds:datastoreItem xmlns:ds="http://schemas.openxmlformats.org/officeDocument/2006/customXml" ds:itemID="{3349A814-11FB-4732-996F-B821D4EDE616}">
+  <ds:schemaRefs>
+    <ds:schemaRef ds:uri="http://schemas.openxmlformats.org/officeDocument/2006/bibliography"/>
+  </ds:schemaRefs>
+</ds:datastoreItem>
 </file>
</xml_diff>

<commit_message>
corregido el diagrama de estados y agregado un supuesto en el informe
</commit_message>
<xml_diff>
--- a/Documentación/TP2-FonTruco.docx
+++ b/Documentación/TP2-FonTruco.docx
@@ -1682,6 +1682,29 @@
           <w:szCs w:val="24"/>
         </w:rPr>
       </w:pPr>
+      <w:r>
+        <w:rPr>
+          <w:sz w:val="24"/>
+          <w:szCs w:val="24"/>
+        </w:rPr>
+        <w:t xml:space="preserve">De las varias variantes que tiene el truco, se decidió que no se contempla el </w:t>
+      </w:r>
+      <w:proofErr w:type="spellStart"/>
+      <w:r>
+        <w:rPr>
+          <w:sz w:val="24"/>
+          <w:szCs w:val="24"/>
+        </w:rPr>
+        <w:t>maldón</w:t>
+      </w:r>
+      <w:proofErr w:type="spellEnd"/>
+      <w:r>
+        <w:rPr>
+          <w:sz w:val="24"/>
+          <w:szCs w:val="24"/>
+        </w:rPr>
+        <w:t>. La falta envido ganada le otorga al ganador 30 puntos, si ambos están en las malas, o la menor distancia en puntos de ambos para llegar a 30 si están en buenas.</w:t>
+      </w:r>
     </w:p>
     <w:p>
       <w:pPr>
@@ -2948,7 +2971,25 @@
           <w:sz w:val="24"/>
           <w:szCs w:val="24"/>
         </w:rPr>
-        <w:t>, las cuales se encargan de decidir el ganador de cada vuelta y el ganador de la ronda completa, determinan le final de la ronda y la mesa delega en ellas todos los cantos de los jugadores. A su vez, las instancias de estas clases poseen una referencia al estado del juego, que es el que sabe qué se cantó hasta el momento y qué se puede cantar.</w:t>
+        <w:t xml:space="preserve">, las cuales se encargan de decidir el ganador de cada vuelta y el ganador de </w:t>
+      </w:r>
+      <w:r>
+        <w:rPr>
+          <w:rFonts w:eastAsia="Verdana"/>
+          <w:color w:val="auto"/>
+          <w:sz w:val="24"/>
+          <w:szCs w:val="24"/>
+        </w:rPr>
+        <w:t>la ronda completa, determinan el</w:t>
+      </w:r>
+      <w:r>
+        <w:rPr>
+          <w:rFonts w:eastAsia="Verdana"/>
+          <w:color w:val="auto"/>
+          <w:sz w:val="24"/>
+          <w:szCs w:val="24"/>
+        </w:rPr>
+        <w:t xml:space="preserve"> final de la ronda y la mesa delega en ellas todos los cantos de los jugadores. A su vez, las instancias de estas clases poseen una referencia al estado del juego, que es el que sabe qué se cantó hasta el momento y qué se puede cantar.</w:t>
       </w:r>
     </w:p>
     <w:p>
@@ -3231,43 +3272,17 @@
           <w:sz w:val="24"/>
           <w:szCs w:val="24"/>
         </w:rPr>
-        <w:t xml:space="preserve">: </w:t>
-      </w:r>
+        <w:t xml:space="preserve">: se lanza en </w:t>
+      </w:r>
+      <w:proofErr w:type="spellStart"/>
       <w:r>
         <w:rPr>
           <w:rFonts w:ascii="Arial" w:hAnsi="Arial" w:cs="Arial"/>
-          <w:sz w:val="24"/>
-          <w:szCs w:val="24"/>
-        </w:rPr>
-        <w:t xml:space="preserve">se lanza en </w:t>
-      </w:r>
-      <w:proofErr w:type="spellStart"/>
-      <w:r>
-        <w:rPr>
-          <w:rFonts w:ascii="Arial" w:hAnsi="Arial" w:cs="Arial"/>
-          <w:i/>
-          <w:sz w:val="24"/>
-          <w:szCs w:val="24"/>
-        </w:rPr>
-        <w:t>Envido</w:t>
-      </w:r>
-      <w:r>
-        <w:rPr>
-          <w:rFonts w:ascii="Arial" w:hAnsi="Arial" w:cs="Arial"/>
-          <w:i/>
-          <w:sz w:val="24"/>
-          <w:szCs w:val="24"/>
-        </w:rPr>
-        <w:t>Envido</w:t>
-      </w:r>
-      <w:r>
-        <w:rPr>
-          <w:rFonts w:ascii="Arial" w:hAnsi="Arial" w:cs="Arial"/>
-          <w:i/>
-          <w:sz w:val="24"/>
-          <w:szCs w:val="24"/>
-        </w:rPr>
-        <w:t>Cantado</w:t>
+          <w:i/>
+          <w:sz w:val="24"/>
+          <w:szCs w:val="24"/>
+        </w:rPr>
+        <w:t>EnvidoEnvidoCantado</w:t>
       </w:r>
       <w:proofErr w:type="spellEnd"/>
       <w:r>
@@ -3338,16 +3353,7 @@
           <w:sz w:val="24"/>
           <w:szCs w:val="24"/>
         </w:rPr>
-        <w:t>Real</w:t>
-      </w:r>
-      <w:r>
-        <w:rPr>
-          <w:rFonts w:ascii="Arial" w:hAnsi="Arial" w:cs="Arial"/>
-          <w:i/>
-          <w:sz w:val="24"/>
-          <w:szCs w:val="24"/>
-        </w:rPr>
-        <w:t>EnvidoCantado</w:t>
+        <w:t>RealEnvidoCantado</w:t>
       </w:r>
       <w:proofErr w:type="spellEnd"/>
       <w:r>
@@ -3423,16 +3429,7 @@
           <w:sz w:val="24"/>
           <w:szCs w:val="24"/>
         </w:rPr>
-        <w:t>Falta</w:t>
-      </w:r>
-      <w:r>
-        <w:rPr>
-          <w:rFonts w:ascii="Arial" w:hAnsi="Arial" w:cs="Arial"/>
-          <w:i/>
-          <w:sz w:val="24"/>
-          <w:szCs w:val="24"/>
-        </w:rPr>
-        <w:t>EnvidoCantado</w:t>
+        <w:t>FaltaEnvidoCantado</w:t>
       </w:r>
       <w:proofErr w:type="spellEnd"/>
       <w:r>
@@ -3476,14 +3473,7 @@
           <w:sz w:val="24"/>
           <w:szCs w:val="24"/>
         </w:rPr>
-        <w:t>se lanza en</w:t>
-      </w:r>
-      <w:r>
-        <w:rPr>
-          <w:sz w:val="24"/>
-          <w:szCs w:val="24"/>
-        </w:rPr>
-        <w:t xml:space="preserve"> </w:t>
+        <w:t xml:space="preserve">se lanza en </w:t>
       </w:r>
       <w:proofErr w:type="spellStart"/>
       <w:r>
@@ -3544,23 +3534,7 @@
           <w:sz w:val="24"/>
           <w:szCs w:val="24"/>
         </w:rPr>
-        <w:t>Flor</w:t>
-      </w:r>
-      <w:r>
-        <w:rPr>
-          <w:i/>
-          <w:sz w:val="24"/>
-          <w:szCs w:val="24"/>
-        </w:rPr>
-        <w:t>Flor</w:t>
-      </w:r>
-      <w:r>
-        <w:rPr>
-          <w:i/>
-          <w:sz w:val="24"/>
-          <w:szCs w:val="24"/>
-        </w:rPr>
-        <w:t>Cantada</w:t>
+        <w:t>FlorFlorCantada</w:t>
       </w:r>
       <w:proofErr w:type="spellEnd"/>
       <w:r>
@@ -3638,13 +3612,7 @@
         <w:rPr>
           <w:sz w:val="24"/>
         </w:rPr>
-        <w:t>ContraFlorAlPartido</w:t>
-      </w:r>
-      <w:r>
-        <w:rPr>
-          <w:sz w:val="24"/>
-        </w:rPr>
-        <w:t>NoQueridaNoSePuedeJugarException</w:t>
+        <w:t>ContraFlorAlPartidoNoQueridaNoSePuedeJugarException</w:t>
       </w:r>
       <w:proofErr w:type="spellEnd"/>
       <w:r>
@@ -3667,15 +3635,7 @@
           <w:sz w:val="24"/>
           <w:szCs w:val="24"/>
         </w:rPr>
-        <w:t>ContraFlorAl</w:t>
-      </w:r>
-      <w:r>
-        <w:rPr>
-          <w:i/>
-          <w:sz w:val="24"/>
-          <w:szCs w:val="24"/>
-        </w:rPr>
-        <w:t>PartidoCantado</w:t>
+        <w:t>ContraFlorAlPartidoCantado</w:t>
       </w:r>
       <w:proofErr w:type="spellEnd"/>
       <w:r>
@@ -3718,14 +3678,7 @@
           <w:sz w:val="24"/>
           <w:szCs w:val="24"/>
         </w:rPr>
-        <w:t>se lanza en</w:t>
-      </w:r>
-      <w:r>
-        <w:rPr>
-          <w:sz w:val="24"/>
-          <w:szCs w:val="24"/>
-        </w:rPr>
-        <w:t xml:space="preserve"> </w:t>
+        <w:t xml:space="preserve">se lanza en </w:t>
       </w:r>
       <w:proofErr w:type="spellStart"/>
       <w:r>
@@ -3786,15 +3739,7 @@
           <w:sz w:val="24"/>
           <w:szCs w:val="24"/>
         </w:rPr>
-        <w:t>Retruco</w:t>
-      </w:r>
-      <w:r>
-        <w:rPr>
-          <w:i/>
-          <w:sz w:val="24"/>
-          <w:szCs w:val="24"/>
-        </w:rPr>
-        <w:t>Cantado</w:t>
+        <w:t>RetrucoCantado</w:t>
       </w:r>
       <w:proofErr w:type="spellEnd"/>
       <w:r>
@@ -3846,15 +3791,7 @@
           <w:sz w:val="24"/>
           <w:szCs w:val="24"/>
         </w:rPr>
-        <w:t>ValeCuatro</w:t>
-      </w:r>
-      <w:r>
-        <w:rPr>
-          <w:i/>
-          <w:sz w:val="24"/>
-          <w:szCs w:val="24"/>
-        </w:rPr>
-        <w:t>Cantado</w:t>
+        <w:t>ValeCuatroCantado</w:t>
       </w:r>
       <w:proofErr w:type="spellEnd"/>
       <w:r>
@@ -4507,28 +4444,15 @@
         <w:rPr>
           <w:sz w:val="24"/>
         </w:rPr>
-        <w:t xml:space="preserve">: </w:t>
-      </w:r>
-      <w:r>
-        <w:rPr>
-          <w:sz w:val="24"/>
-        </w:rPr>
-        <w:t xml:space="preserve">se lanza en </w:t>
-      </w:r>
-      <w:proofErr w:type="spellStart"/>
-      <w:r>
-        <w:rPr>
-          <w:i/>
-          <w:sz w:val="24"/>
-        </w:rPr>
-        <w:t>Ret</w:t>
-      </w:r>
-      <w:r>
-        <w:rPr>
-          <w:i/>
-          <w:sz w:val="24"/>
-        </w:rPr>
-        <w:t>rucoQuerido</w:t>
+        <w:t xml:space="preserve">: se lanza en </w:t>
+      </w:r>
+      <w:proofErr w:type="spellStart"/>
+      <w:r>
+        <w:rPr>
+          <w:i/>
+          <w:sz w:val="24"/>
+        </w:rPr>
+        <w:t>RetrucoQuerido</w:t>
       </w:r>
       <w:proofErr w:type="spellEnd"/>
       <w:r>
@@ -4563,28 +4487,15 @@
         <w:rPr>
           <w:sz w:val="24"/>
         </w:rPr>
-        <w:t xml:space="preserve">: </w:t>
-      </w:r>
-      <w:r>
-        <w:rPr>
-          <w:sz w:val="24"/>
-        </w:rPr>
-        <w:t xml:space="preserve">se lanza en </w:t>
-      </w:r>
-      <w:proofErr w:type="spellStart"/>
-      <w:r>
-        <w:rPr>
-          <w:i/>
-          <w:sz w:val="24"/>
-        </w:rPr>
-        <w:t>ValeCuatro</w:t>
-      </w:r>
-      <w:r>
-        <w:rPr>
-          <w:i/>
-          <w:sz w:val="24"/>
-        </w:rPr>
-        <w:t>Querido</w:t>
+        <w:t xml:space="preserve">: se lanza en </w:t>
+      </w:r>
+      <w:proofErr w:type="spellStart"/>
+      <w:r>
+        <w:rPr>
+          <w:i/>
+          <w:sz w:val="24"/>
+        </w:rPr>
+        <w:t>ValeCuatroQuerido</w:t>
       </w:r>
       <w:proofErr w:type="spellEnd"/>
       <w:r>
@@ -4735,6 +4646,8 @@
           <w:sz w:val="24"/>
         </w:rPr>
       </w:pPr>
+      <w:bookmarkStart w:id="21" w:name="_GoBack"/>
+      <w:bookmarkEnd w:id="21"/>
       <w:proofErr w:type="spellStart"/>
       <w:r>
         <w:rPr>
@@ -5034,8 +4947,6 @@
         </w:rPr>
         <w:t>JuegoTerminadoException</w:t>
       </w:r>
-      <w:bookmarkStart w:id="21" w:name="_GoBack"/>
-      <w:bookmarkEnd w:id="21"/>
       <w:proofErr w:type="spellEnd"/>
     </w:p>
     <w:p/>
@@ -5672,7 +5583,7 @@
       <w:rPr>
         <w:noProof/>
       </w:rPr>
-      <w:t>8</w:t>
+      <w:t>9</w:t>
     </w:r>
     <w:r>
       <w:fldChar w:fldCharType="end"/>
@@ -8021,7 +7932,7 @@
 </file>
 
 <file path=customXml/itemProps1.xml><?xml version="1.0" encoding="utf-8"?>
-<ds:datastoreItem xmlns:ds="http://schemas.openxmlformats.org/officeDocument/2006/customXml" ds:itemID="{3349A814-11FB-4732-996F-B821D4EDE616}">
+<ds:datastoreItem xmlns:ds="http://schemas.openxmlformats.org/officeDocument/2006/customXml" ds:itemID="{1D23FE91-A5E0-4A9D-9633-3C80A67B44FB}">
   <ds:schemaRefs>
     <ds:schemaRef ds:uri="http://schemas.openxmlformats.org/officeDocument/2006/bibliography"/>
   </ds:schemaRefs>

</xml_diff>